<commit_message>
add in citation and funding blocks
</commit_message>
<xml_diff>
--- a/data/highlight_template.docx
+++ b/data/highlight_template.docx
@@ -1,6 +1,6 @@
 
 <file path=word/document.xml><?xml version="1.0" encoding="utf-8"?>
-<w:document xmlns:wpc="http://schemas.microsoft.com/office/word/2010/wordprocessingCanvas" xmlns:cx="http://schemas.microsoft.com/office/drawing/2014/chartex" xmlns:cx1="http://schemas.microsoft.com/office/drawing/2015/9/8/chartex" xmlns:cx2="http://schemas.microsoft.com/office/drawing/2015/10/21/chartex" xmlns:cx3="http://schemas.microsoft.com/office/drawing/2016/5/9/chartex" xmlns:cx4="http://schemas.microsoft.com/office/drawing/2016/5/10/chartex" xmlns:cx5="http://schemas.microsoft.com/office/drawing/2016/5/11/chartex" xmlns:cx6="http://schemas.microsoft.com/office/drawing/2016/5/12/chartex" xmlns:cx7="http://schemas.microsoft.com/office/drawing/2016/5/13/chartex" xmlns:cx8="http://schemas.microsoft.com/office/drawing/2016/5/14/chartex" xmlns:mc="http://schemas.openxmlformats.org/markup-compatibility/2006" xmlns:aink="http://schemas.microsoft.com/office/drawing/2016/ink" xmlns:am3d="http://schemas.microsoft.com/office/drawing/2017/model3d" xmlns:o="urn:schemas-microsoft-com:office:office" xmlns:oel="http://schemas.microsoft.com/office/2019/extlst" xmlns:r="http://schemas.openxmlformats.org/officeDocument/2006/relationships" xmlns:m="http://schemas.openxmlformats.org/officeDocument/2006/math" xmlns:v="urn:schemas-microsoft-com:vml" xmlns:wp14="http://schemas.microsoft.com/office/word/2010/wordprocessingDrawing" xmlns:wp="http://schemas.openxmlformats.org/drawingml/2006/wordprocessingDrawing" xmlns:w10="urn:schemas-microsoft-com:office:word" xmlns:w="http://schemas.openxmlformats.org/wordprocessingml/2006/main" xmlns:w14="http://schemas.microsoft.com/office/word/2010/wordml" xmlns:w15="http://schemas.microsoft.com/office/word/2012/wordml" xmlns:w16cex="http://schemas.microsoft.com/office/word/2018/wordml/cex" xmlns:w16cid="http://schemas.microsoft.com/office/word/2016/wordml/cid" xmlns:w16="http://schemas.microsoft.com/office/word/2018/wordml" xmlns:w16du="http://schemas.microsoft.com/office/word/2023/wordml/word16du" xmlns:w16sdtdh="http://schemas.microsoft.com/office/word/2020/wordml/sdtdatahash" xmlns:w16se="http://schemas.microsoft.com/office/word/2015/wordml/symex" xmlns:wpg="http://schemas.microsoft.com/office/word/2010/wordprocessingGroup" xmlns:wpi="http://schemas.microsoft.com/office/word/2010/wordprocessingInk" xmlns:wne="http://schemas.microsoft.com/office/word/2006/wordml" xmlns:wps="http://schemas.microsoft.com/office/word/2010/wordprocessingShape" mc:Ignorable="w14 w15 w16se w16cid w16 w16cex w16sdtdh wp14">
+<w:document xmlns:wpc="http://schemas.microsoft.com/office/word/2010/wordprocessingCanvas" xmlns:cx="http://schemas.microsoft.com/office/drawing/2014/chartex" xmlns:cx1="http://schemas.microsoft.com/office/drawing/2015/9/8/chartex" xmlns:cx2="http://schemas.microsoft.com/office/drawing/2015/10/21/chartex" xmlns:cx3="http://schemas.microsoft.com/office/drawing/2016/5/9/chartex" xmlns:cx4="http://schemas.microsoft.com/office/drawing/2016/5/10/chartex" xmlns:cx5="http://schemas.microsoft.com/office/drawing/2016/5/11/chartex" xmlns:cx6="http://schemas.microsoft.com/office/drawing/2016/5/12/chartex" xmlns:cx7="http://schemas.microsoft.com/office/drawing/2016/5/13/chartex" xmlns:cx8="http://schemas.microsoft.com/office/drawing/2016/5/14/chartex" xmlns:mc="http://schemas.openxmlformats.org/markup-compatibility/2006" xmlns:aink="http://schemas.microsoft.com/office/drawing/2016/ink" xmlns:am3d="http://schemas.microsoft.com/office/drawing/2017/model3d" xmlns:o="urn:schemas-microsoft-com:office:office" xmlns:oel="http://schemas.microsoft.com/office/2019/extlst" xmlns:r="http://schemas.openxmlformats.org/officeDocument/2006/relationships" xmlns:m="http://schemas.openxmlformats.org/officeDocument/2006/math" xmlns:v="urn:schemas-microsoft-com:vml" xmlns:wp14="http://schemas.microsoft.com/office/word/2010/wordprocessingDrawing" xmlns:wp="http://schemas.openxmlformats.org/drawingml/2006/wordprocessingDrawing" xmlns:w10="urn:schemas-microsoft-com:office:word" xmlns:w="http://schemas.openxmlformats.org/wordprocessingml/2006/main" xmlns:w14="http://schemas.microsoft.com/office/word/2010/wordml" xmlns:w15="http://schemas.microsoft.com/office/word/2012/wordml" xmlns:w16cex="http://schemas.microsoft.com/office/word/2018/wordml/cex" xmlns:w16cid="http://schemas.microsoft.com/office/word/2016/wordml/cid" xmlns:w16="http://schemas.microsoft.com/office/word/2018/wordml" xmlns:w16du="http://schemas.microsoft.com/office/word/2023/wordml/word16du" xmlns:w16sdtdh="http://schemas.microsoft.com/office/word/2020/wordml/sdtdatahash" xmlns:w16se="http://schemas.microsoft.com/office/word/2015/wordml/symex" xmlns:wpg="http://schemas.microsoft.com/office/word/2010/wordprocessingGroup" xmlns:wpi="http://schemas.microsoft.com/office/word/2010/wordprocessingInk" xmlns:wne="http://schemas.microsoft.com/office/word/2006/wordml" xmlns:wps="http://schemas.microsoft.com/office/word/2010/wordprocessingShape" mc:Ignorable="w14 w15 w16se w16cid w16 w16cex w16sdtdh w16du wp14">
   <w:body>
     <w:p>
       <w:pPr>
@@ -21,7 +21,6 @@
           <w:highlight w:val="yellow"/>
         </w:rPr>
       </w:pPr>
-      <w:commentRangeStart w:id="0"/>
       <w:r>
         <w:rPr>
           <w:rFonts w:ascii="Times New Roman" w:eastAsia="Times New Roman" w:hAnsi="Times New Roman" w:cs="Times New Roman"/>
@@ -31,7 +30,7 @@
           <w:szCs w:val="24"/>
           <w:highlight w:val="yellow"/>
         </w:rPr>
-        <w:t xml:space="preserve">IM3 </w:t>
+        <w:t>BER</w:t>
       </w:r>
       <w:r>
         <w:rPr>
@@ -42,16 +41,19 @@
           <w:szCs w:val="24"/>
           <w:highlight w:val="yellow"/>
         </w:rPr>
+        <w:t xml:space="preserve"> </w:t>
+      </w:r>
+      <w:r>
+        <w:rPr>
+          <w:rFonts w:ascii="Times New Roman" w:eastAsia="Times New Roman" w:hAnsi="Times New Roman" w:cs="Times New Roman"/>
+          <w:b/>
+          <w:color w:val="000000" w:themeColor="text1"/>
+          <w:sz w:val="24"/>
+          <w:szCs w:val="24"/>
+          <w:highlight w:val="yellow"/>
+        </w:rPr>
         <w:t>Highlight Template</w:t>
       </w:r>
-      <w:commentRangeEnd w:id="0"/>
-      <w:r>
-        <w:rPr>
-          <w:rStyle w:val="CommentReference"/>
-          <w:color w:val="000000" w:themeColor="text1"/>
-        </w:rPr>
-        <w:commentReference w:id="0"/>
-      </w:r>
     </w:p>
     <w:p>
       <w:pPr>
@@ -104,7 +106,6 @@
           <w:szCs w:val="24"/>
         </w:rPr>
       </w:pPr>
-      <w:commentRangeStart w:id="1"/>
       <w:r>
         <w:rPr>
           <w:rFonts w:ascii="Times New Roman" w:eastAsia="Times New Roman" w:hAnsi="Times New Roman" w:cs="Times New Roman"/>
@@ -116,54 +117,54 @@
         </w:rPr>
         <w:t>Title</w:t>
       </w:r>
-      <w:commentRangeEnd w:id="1"/>
-      <w:r>
-        <w:rPr>
-          <w:rStyle w:val="CommentReference"/>
+    </w:p>
+    <w:p>
+      <w:pPr>
+        <w:spacing w:after="0" w:line="240" w:lineRule="auto"/>
+        <w:outlineLvl w:val="1"/>
+        <w:rPr>
+          <w:rFonts w:ascii="Times New Roman" w:eastAsia="Times New Roman" w:hAnsi="Times New Roman" w:cs="Times New Roman"/>
+          <w:color w:val="000000" w:themeColor="text1"/>
+          <w:sz w:val="24"/>
+          <w:szCs w:val="24"/>
+        </w:rPr>
+      </w:pPr>
+      <w:r>
+        <w:rPr>
+          <w:rFonts w:ascii="Times New Roman" w:eastAsia="Times New Roman" w:hAnsi="Times New Roman" w:cs="Times New Roman"/>
+          <w:color w:val="000000" w:themeColor="text1"/>
+          <w:sz w:val="24"/>
+          <w:szCs w:val="24"/>
+        </w:rPr>
+        <w:t>{{title}}</w:t>
+      </w:r>
+    </w:p>
+    <w:p>
+      <w:pPr>
+        <w:spacing w:after="0" w:line="240" w:lineRule="auto"/>
+        <w:outlineLvl w:val="1"/>
+        <w:rPr>
+          <w:rFonts w:ascii="Times New Roman" w:eastAsia="Times New Roman" w:hAnsi="Times New Roman" w:cs="Times New Roman"/>
+          <w:color w:val="000000" w:themeColor="text1"/>
+          <w:sz w:val="24"/>
+          <w:szCs w:val="24"/>
+        </w:rPr>
+      </w:pPr>
+    </w:p>
+    <w:p>
+      <w:pPr>
+        <w:spacing w:after="0" w:line="240" w:lineRule="auto"/>
+        <w:outlineLvl w:val="1"/>
+        <w:rPr>
+          <w:rFonts w:ascii="Times New Roman" w:eastAsia="Times New Roman" w:hAnsi="Times New Roman" w:cs="Times New Roman"/>
           <w:b/>
           <w:bCs/>
           <w:color w:val="000000" w:themeColor="text1"/>
-        </w:rPr>
-        <w:commentReference w:id="1"/>
-      </w:r>
-    </w:p>
-    <w:p>
-      <w:pPr>
-        <w:spacing w:after="0" w:line="240" w:lineRule="auto"/>
-        <w:outlineLvl w:val="1"/>
-        <w:rPr>
-          <w:rFonts w:ascii="Times New Roman" w:eastAsia="Times New Roman" w:hAnsi="Times New Roman" w:cs="Times New Roman"/>
-          <w:color w:val="000000" w:themeColor="text1"/>
-          <w:sz w:val="24"/>
-          <w:szCs w:val="24"/>
-        </w:rPr>
-      </w:pPr>
-      <w:r>
-        <w:rPr>
-          <w:rFonts w:ascii="Times New Roman" w:eastAsia="Times New Roman" w:hAnsi="Times New Roman" w:cs="Times New Roman"/>
-          <w:color w:val="000000" w:themeColor="text1"/>
-          <w:sz w:val="24"/>
-          <w:szCs w:val="24"/>
-        </w:rPr>
-        <w:t>{{title}}</w:t>
-      </w:r>
-    </w:p>
-    <w:p>
-      <w:pPr>
-        <w:spacing w:after="0" w:line="240" w:lineRule="auto"/>
-        <w:outlineLvl w:val="1"/>
-        <w:rPr>
-          <w:rFonts w:ascii="Times New Roman" w:eastAsia="Times New Roman" w:hAnsi="Times New Roman" w:cs="Times New Roman"/>
-          <w:color w:val="000000" w:themeColor="text1"/>
-          <w:sz w:val="24"/>
-          <w:szCs w:val="24"/>
-        </w:rPr>
-      </w:pPr>
-    </w:p>
-    <w:p>
-      <w:pPr>
-        <w:spacing w:after="0" w:line="240" w:lineRule="auto"/>
-        <w:outlineLvl w:val="1"/>
+          <w:sz w:val="24"/>
+          <w:szCs w:val="24"/>
+        </w:rPr>
+      </w:pPr>
+      <w:r>
         <w:rPr>
           <w:rFonts w:ascii="Times New Roman" w:eastAsia="Times New Roman" w:hAnsi="Times New Roman" w:cs="Times New Roman"/>
           <w:b/>
@@ -172,9 +173,121 @@
           <w:sz w:val="24"/>
           <w:szCs w:val="24"/>
         </w:rPr>
-      </w:pPr>
-      <w:commentRangeStart w:id="2"/>
-      <w:r>
+        <w:t>Subtitle</w:t>
+      </w:r>
+    </w:p>
+    <w:p>
+      <w:pPr>
+        <w:spacing w:after="0" w:line="240" w:lineRule="auto"/>
+        <w:rPr>
+          <w:rFonts w:ascii="Times New Roman" w:eastAsia="Times New Roman" w:hAnsi="Times New Roman" w:cs="Times New Roman"/>
+          <w:color w:val="000000" w:themeColor="text1"/>
+          <w:sz w:val="24"/>
+          <w:szCs w:val="24"/>
+        </w:rPr>
+      </w:pPr>
+      <w:r>
+        <w:rPr>
+          <w:rFonts w:ascii="Times New Roman" w:eastAsia="Times New Roman" w:hAnsi="Times New Roman" w:cs="Times New Roman"/>
+          <w:color w:val="000000" w:themeColor="text1"/>
+          <w:sz w:val="24"/>
+          <w:szCs w:val="24"/>
+        </w:rPr>
+        <w:t>{{subtitle}}</w:t>
+      </w:r>
+    </w:p>
+    <w:p>
+      <w:pPr>
+        <w:spacing w:after="0" w:line="240" w:lineRule="auto"/>
+        <w:rPr>
+          <w:rFonts w:ascii="Times New Roman" w:eastAsia="Times New Roman" w:hAnsi="Times New Roman" w:cs="Times New Roman"/>
+          <w:color w:val="000000" w:themeColor="text1"/>
+          <w:sz w:val="24"/>
+          <w:szCs w:val="24"/>
+        </w:rPr>
+      </w:pPr>
+    </w:p>
+    <w:p>
+      <w:pPr>
+        <w:spacing w:after="0" w:line="240" w:lineRule="auto"/>
+        <w:rPr>
+          <w:rFonts w:ascii="Times New Roman" w:eastAsia="Times New Roman" w:hAnsi="Times New Roman" w:cs="Times New Roman"/>
+          <w:color w:val="000000" w:themeColor="text1"/>
+          <w:sz w:val="24"/>
+          <w:szCs w:val="24"/>
+        </w:rPr>
+      </w:pPr>
+      <w:r>
+        <w:rPr>
+          <w:rFonts w:ascii="Times New Roman" w:eastAsia="Times New Roman" w:hAnsi="Times New Roman" w:cs="Times New Roman"/>
+          <w:color w:val="000000" w:themeColor="text1"/>
+          <w:sz w:val="24"/>
+          <w:szCs w:val="24"/>
+        </w:rPr>
+        <w:t>[</w:t>
+      </w:r>
+      <w:r>
+        <w:rPr>
+          <w:rFonts w:ascii="Times New Roman" w:eastAsia="Times New Roman" w:hAnsi="Times New Roman" w:cs="Times New Roman"/>
+          <w:color w:val="000000" w:themeColor="text1"/>
+          <w:sz w:val="24"/>
+          <w:szCs w:val="24"/>
+        </w:rPr>
+        <w:t>Photo i</w:t>
+      </w:r>
+      <w:r>
+        <w:rPr>
+          <w:rFonts w:ascii="Times New Roman" w:eastAsia="Times New Roman" w:hAnsi="Times New Roman" w:cs="Times New Roman"/>
+          <w:color w:val="000000" w:themeColor="text1"/>
+          <w:sz w:val="24"/>
+          <w:szCs w:val="24"/>
+        </w:rPr>
+        <w:t>mage</w:t>
+      </w:r>
+      <w:r>
+        <w:rPr>
+          <w:rFonts w:ascii="Times New Roman" w:eastAsia="Times New Roman" w:hAnsi="Times New Roman" w:cs="Times New Roman"/>
+          <w:color w:val="000000" w:themeColor="text1"/>
+          <w:sz w:val="24"/>
+          <w:szCs w:val="24"/>
+        </w:rPr>
+        <w:t>]</w:t>
+      </w:r>
+    </w:p>
+    <w:p>
+      <w:pPr>
+        <w:spacing w:after="0" w:line="240" w:lineRule="auto"/>
+        <w:rPr>
+          <w:rFonts w:ascii="Times New Roman" w:eastAsia="Times New Roman" w:hAnsi="Times New Roman" w:cs="Times New Roman"/>
+          <w:color w:val="000000" w:themeColor="text1"/>
+          <w:sz w:val="24"/>
+          <w:szCs w:val="24"/>
+        </w:rPr>
+      </w:pPr>
+      <w:r>
+        <w:rPr>
+          <w:rFonts w:ascii="Times New Roman" w:eastAsia="Times New Roman" w:hAnsi="Times New Roman" w:cs="Times New Roman"/>
+          <w:color w:val="000000" w:themeColor="text1"/>
+          <w:sz w:val="24"/>
+          <w:szCs w:val="24"/>
+        </w:rPr>
+        <w:t>{{photo}}</w:t>
+      </w:r>
+    </w:p>
+    <w:p>
+      <w:pPr>
+        <w:spacing w:after="0" w:line="240" w:lineRule="auto"/>
+        <w:rPr>
+          <w:rFonts w:ascii="Times New Roman" w:eastAsia="Times New Roman" w:hAnsi="Times New Roman" w:cs="Times New Roman"/>
+          <w:color w:val="000000" w:themeColor="text1"/>
+          <w:sz w:val="24"/>
+          <w:szCs w:val="24"/>
+        </w:rPr>
+      </w:pPr>
+    </w:p>
+    <w:p>
+      <w:pPr>
+        <w:spacing w:after="0" w:line="240" w:lineRule="auto"/>
         <w:rPr>
           <w:rFonts w:ascii="Times New Roman" w:eastAsia="Times New Roman" w:hAnsi="Times New Roman" w:cs="Times New Roman"/>
           <w:b/>
@@ -183,140 +296,81 @@
           <w:sz w:val="24"/>
           <w:szCs w:val="24"/>
         </w:rPr>
-        <w:t>Subtitle</w:t>
-      </w:r>
-      <w:commentRangeEnd w:id="2"/>
-      <w:r>
-        <w:rPr>
-          <w:rStyle w:val="CommentReference"/>
+      </w:pPr>
+      <w:r>
+        <w:rPr>
+          <w:rFonts w:ascii="Times New Roman" w:eastAsia="Times New Roman" w:hAnsi="Times New Roman" w:cs="Times New Roman"/>
           <w:b/>
           <w:bCs/>
           <w:color w:val="000000" w:themeColor="text1"/>
-        </w:rPr>
-        <w:commentReference w:id="2"/>
-      </w:r>
-    </w:p>
-    <w:p>
-      <w:pPr>
-        <w:spacing w:after="0" w:line="240" w:lineRule="auto"/>
-        <w:rPr>
-          <w:rFonts w:ascii="Times New Roman" w:eastAsia="Times New Roman" w:hAnsi="Times New Roman" w:cs="Times New Roman"/>
-          <w:color w:val="000000" w:themeColor="text1"/>
-          <w:sz w:val="24"/>
-          <w:szCs w:val="24"/>
-        </w:rPr>
-      </w:pPr>
-      <w:r>
-        <w:rPr>
-          <w:rFonts w:ascii="Times New Roman" w:eastAsia="Times New Roman" w:hAnsi="Times New Roman" w:cs="Times New Roman"/>
-          <w:color w:val="000000" w:themeColor="text1"/>
-          <w:sz w:val="24"/>
-          <w:szCs w:val="24"/>
-        </w:rPr>
-        <w:t>{{subtitle}}</w:t>
-      </w:r>
-    </w:p>
-    <w:p>
-      <w:pPr>
-        <w:spacing w:after="0" w:line="240" w:lineRule="auto"/>
-        <w:rPr>
-          <w:rFonts w:ascii="Times New Roman" w:eastAsia="Times New Roman" w:hAnsi="Times New Roman" w:cs="Times New Roman"/>
-          <w:color w:val="000000" w:themeColor="text1"/>
-          <w:sz w:val="24"/>
-          <w:szCs w:val="24"/>
-        </w:rPr>
-      </w:pPr>
-    </w:p>
-    <w:p>
-      <w:pPr>
-        <w:spacing w:after="0" w:line="240" w:lineRule="auto"/>
-        <w:rPr>
-          <w:rFonts w:ascii="Times New Roman" w:eastAsia="Times New Roman" w:hAnsi="Times New Roman" w:cs="Times New Roman"/>
-          <w:color w:val="000000" w:themeColor="text1"/>
-          <w:sz w:val="24"/>
-          <w:szCs w:val="24"/>
-        </w:rPr>
-      </w:pPr>
-      <w:commentRangeStart w:id="3"/>
-      <w:r>
-        <w:rPr>
-          <w:rFonts w:ascii="Times New Roman" w:eastAsia="Times New Roman" w:hAnsi="Times New Roman" w:cs="Times New Roman"/>
-          <w:color w:val="000000" w:themeColor="text1"/>
-          <w:sz w:val="24"/>
-          <w:szCs w:val="24"/>
-        </w:rPr>
-        <w:t>[</w:t>
-      </w:r>
-      <w:r>
-        <w:rPr>
-          <w:rFonts w:ascii="Times New Roman" w:eastAsia="Times New Roman" w:hAnsi="Times New Roman" w:cs="Times New Roman"/>
-          <w:color w:val="000000" w:themeColor="text1"/>
-          <w:sz w:val="24"/>
-          <w:szCs w:val="24"/>
-        </w:rPr>
-        <w:t>Photo i</w:t>
-      </w:r>
-      <w:r>
-        <w:rPr>
-          <w:rFonts w:ascii="Times New Roman" w:eastAsia="Times New Roman" w:hAnsi="Times New Roman" w:cs="Times New Roman"/>
-          <w:color w:val="000000" w:themeColor="text1"/>
-          <w:sz w:val="24"/>
-          <w:szCs w:val="24"/>
-        </w:rPr>
-        <w:t>mage</w:t>
-      </w:r>
-      <w:r>
-        <w:rPr>
-          <w:rFonts w:ascii="Times New Roman" w:eastAsia="Times New Roman" w:hAnsi="Times New Roman" w:cs="Times New Roman"/>
-          <w:color w:val="000000" w:themeColor="text1"/>
-          <w:sz w:val="24"/>
-          <w:szCs w:val="24"/>
-        </w:rPr>
-        <w:t>]</w:t>
-      </w:r>
-      <w:commentRangeEnd w:id="3"/>
-      <w:r>
-        <w:rPr>
-          <w:rStyle w:val="CommentReference"/>
-          <w:color w:val="000000" w:themeColor="text1"/>
-        </w:rPr>
-        <w:commentReference w:id="3"/>
-      </w:r>
-    </w:p>
-    <w:p>
-      <w:pPr>
-        <w:spacing w:after="0" w:line="240" w:lineRule="auto"/>
-        <w:rPr>
-          <w:rFonts w:ascii="Times New Roman" w:eastAsia="Times New Roman" w:hAnsi="Times New Roman" w:cs="Times New Roman"/>
-          <w:color w:val="000000" w:themeColor="text1"/>
-          <w:sz w:val="24"/>
-          <w:szCs w:val="24"/>
-        </w:rPr>
-      </w:pPr>
-      <w:r>
-        <w:rPr>
-          <w:rFonts w:ascii="Times New Roman" w:eastAsia="Times New Roman" w:hAnsi="Times New Roman" w:cs="Times New Roman"/>
-          <w:color w:val="000000" w:themeColor="text1"/>
-          <w:sz w:val="24"/>
-          <w:szCs w:val="24"/>
-        </w:rPr>
-        <w:t>{{photo}}</w:t>
-      </w:r>
-    </w:p>
-    <w:p>
-      <w:pPr>
-        <w:spacing w:after="0" w:line="240" w:lineRule="auto"/>
-        <w:rPr>
-          <w:rFonts w:ascii="Times New Roman" w:eastAsia="Times New Roman" w:hAnsi="Times New Roman" w:cs="Times New Roman"/>
-          <w:color w:val="000000" w:themeColor="text1"/>
-          <w:sz w:val="24"/>
-          <w:szCs w:val="24"/>
-        </w:rPr>
-      </w:pPr>
-    </w:p>
-    <w:p>
-      <w:pPr>
-        <w:spacing w:after="0" w:line="240" w:lineRule="auto"/>
+          <w:sz w:val="24"/>
+          <w:szCs w:val="24"/>
+        </w:rPr>
+        <w:t>Photo image link</w:t>
+      </w:r>
+    </w:p>
+    <w:p>
+      <w:pPr>
+        <w:spacing w:after="0" w:line="240" w:lineRule="auto"/>
+        <w:rPr>
+          <w:rFonts w:ascii="Times New Roman" w:eastAsia="Times New Roman" w:hAnsi="Times New Roman" w:cs="Times New Roman"/>
+          <w:color w:val="000000" w:themeColor="text1"/>
+          <w:sz w:val="24"/>
+          <w:szCs w:val="24"/>
+        </w:rPr>
+      </w:pPr>
+      <w:r>
+        <w:rPr>
+          <w:rFonts w:ascii="Times New Roman" w:eastAsia="Times New Roman" w:hAnsi="Times New Roman" w:cs="Times New Roman"/>
+          <w:color w:val="000000" w:themeColor="text1"/>
+          <w:sz w:val="24"/>
+          <w:szCs w:val="24"/>
+        </w:rPr>
+        <w:t>{{</w:t>
+      </w:r>
+      <w:proofErr w:type="spellStart"/>
+      <w:r>
+        <w:rPr>
+          <w:rFonts w:ascii="Times New Roman" w:eastAsia="Times New Roman" w:hAnsi="Times New Roman" w:cs="Times New Roman"/>
+          <w:color w:val="000000" w:themeColor="text1"/>
+          <w:sz w:val="24"/>
+          <w:szCs w:val="24"/>
+        </w:rPr>
+        <w:t>photo_link</w:t>
+      </w:r>
+      <w:proofErr w:type="spellEnd"/>
+      <w:r>
+        <w:rPr>
+          <w:rFonts w:ascii="Times New Roman" w:eastAsia="Times New Roman" w:hAnsi="Times New Roman" w:cs="Times New Roman"/>
+          <w:color w:val="000000" w:themeColor="text1"/>
+          <w:sz w:val="24"/>
+          <w:szCs w:val="24"/>
+        </w:rPr>
+        <w:t>}}</w:t>
+      </w:r>
+    </w:p>
+    <w:p>
+      <w:pPr>
+        <w:spacing w:after="0" w:line="240" w:lineRule="auto"/>
+        <w:rPr>
+          <w:rFonts w:ascii="Times New Roman" w:eastAsia="Times New Roman" w:hAnsi="Times New Roman" w:cs="Times New Roman"/>
+          <w:color w:val="000000" w:themeColor="text1"/>
+          <w:sz w:val="24"/>
+          <w:szCs w:val="24"/>
+        </w:rPr>
+      </w:pPr>
+    </w:p>
+    <w:p>
+      <w:pPr>
+        <w:spacing w:after="0" w:line="240" w:lineRule="auto"/>
+        <w:rPr>
+          <w:rFonts w:ascii="Times New Roman" w:eastAsia="Times New Roman" w:hAnsi="Times New Roman" w:cs="Times New Roman"/>
+          <w:color w:val="000000" w:themeColor="text1"/>
+          <w:sz w:val="24"/>
+          <w:szCs w:val="24"/>
+        </w:rPr>
+      </w:pPr>
+      <w:r>
         <w:rPr>
           <w:rFonts w:ascii="Times New Roman" w:eastAsia="Times New Roman" w:hAnsi="Times New Roman" w:cs="Times New Roman"/>
           <w:b/>
@@ -325,9 +379,81 @@
           <w:sz w:val="24"/>
           <w:szCs w:val="24"/>
         </w:rPr>
-      </w:pPr>
-      <w:commentRangeStart w:id="4"/>
-      <w:r>
+        <w:t>Image courtesy of</w:t>
+      </w:r>
+      <w:r>
+        <w:rPr>
+          <w:rFonts w:ascii="Times New Roman" w:eastAsia="Times New Roman" w:hAnsi="Times New Roman" w:cs="Times New Roman"/>
+          <w:color w:val="000000" w:themeColor="text1"/>
+          <w:sz w:val="24"/>
+          <w:szCs w:val="24"/>
+        </w:rPr>
+        <w:t xml:space="preserve"> </w:t>
+      </w:r>
+      <w:r>
+        <w:rPr>
+          <w:rFonts w:ascii="Times New Roman" w:eastAsia="Times New Roman" w:hAnsi="Times New Roman" w:cs="Times New Roman"/>
+          <w:color w:val="000000" w:themeColor="text1"/>
+          <w:sz w:val="24"/>
+          <w:szCs w:val="24"/>
+        </w:rPr>
+        <w:t>[source]</w:t>
+      </w:r>
+    </w:p>
+    <w:p>
+      <w:pPr>
+        <w:spacing w:after="0" w:line="240" w:lineRule="auto"/>
+        <w:rPr>
+          <w:rFonts w:ascii="Times New Roman" w:eastAsia="Times New Roman" w:hAnsi="Times New Roman" w:cs="Times New Roman"/>
+          <w:color w:val="000000" w:themeColor="text1"/>
+          <w:sz w:val="24"/>
+          <w:szCs w:val="24"/>
+        </w:rPr>
+      </w:pPr>
+      <w:r>
+        <w:rPr>
+          <w:rFonts w:ascii="Times New Roman" w:eastAsia="Times New Roman" w:hAnsi="Times New Roman" w:cs="Times New Roman"/>
+          <w:color w:val="000000" w:themeColor="text1"/>
+          <w:sz w:val="24"/>
+          <w:szCs w:val="24"/>
+        </w:rPr>
+        <w:t>{{</w:t>
+      </w:r>
+      <w:proofErr w:type="spellStart"/>
+      <w:r>
+        <w:rPr>
+          <w:rFonts w:ascii="Times New Roman" w:eastAsia="Times New Roman" w:hAnsi="Times New Roman" w:cs="Times New Roman"/>
+          <w:color w:val="000000" w:themeColor="text1"/>
+          <w:sz w:val="24"/>
+          <w:szCs w:val="24"/>
+        </w:rPr>
+        <w:t>photo_site_name</w:t>
+      </w:r>
+      <w:proofErr w:type="spellEnd"/>
+      <w:r>
+        <w:rPr>
+          <w:rFonts w:ascii="Times New Roman" w:eastAsia="Times New Roman" w:hAnsi="Times New Roman" w:cs="Times New Roman"/>
+          <w:color w:val="000000" w:themeColor="text1"/>
+          <w:sz w:val="24"/>
+          <w:szCs w:val="24"/>
+        </w:rPr>
+        <w:t>}}</w:t>
+      </w:r>
+    </w:p>
+    <w:p>
+      <w:pPr>
+        <w:spacing w:after="0" w:line="240" w:lineRule="auto"/>
+        <w:rPr>
+          <w:rFonts w:ascii="Times New Roman" w:eastAsia="Times New Roman" w:hAnsi="Times New Roman" w:cs="Times New Roman"/>
+          <w:color w:val="000000" w:themeColor="text1"/>
+          <w:sz w:val="24"/>
+          <w:szCs w:val="24"/>
+        </w:rPr>
+      </w:pPr>
+    </w:p>
+    <w:p>
+      <w:pPr>
+        <w:spacing w:after="0" w:line="240" w:lineRule="auto"/>
         <w:rPr>
           <w:rFonts w:ascii="Times New Roman" w:eastAsia="Times New Roman" w:hAnsi="Times New Roman" w:cs="Times New Roman"/>
           <w:b/>
@@ -336,211 +462,17 @@
           <w:sz w:val="24"/>
           <w:szCs w:val="24"/>
         </w:rPr>
-        <w:t>Photo image link</w:t>
-      </w:r>
-      <w:commentRangeEnd w:id="4"/>
-      <w:r>
-        <w:rPr>
-          <w:rStyle w:val="CommentReference"/>
+      </w:pPr>
+      <w:r>
+        <w:rPr>
+          <w:rFonts w:ascii="Times New Roman" w:eastAsia="Times New Roman" w:hAnsi="Times New Roman" w:cs="Times New Roman"/>
           <w:b/>
           <w:bCs/>
           <w:color w:val="000000" w:themeColor="text1"/>
-        </w:rPr>
-        <w:commentReference w:id="4"/>
-      </w:r>
-    </w:p>
-    <w:p>
-      <w:pPr>
-        <w:spacing w:after="0" w:line="240" w:lineRule="auto"/>
-        <w:rPr>
-          <w:rFonts w:ascii="Times New Roman" w:eastAsia="Times New Roman" w:hAnsi="Times New Roman" w:cs="Times New Roman"/>
-          <w:b/>
-          <w:bCs/>
-          <w:color w:val="000000" w:themeColor="text1"/>
-          <w:sz w:val="24"/>
-          <w:szCs w:val="24"/>
-        </w:rPr>
-      </w:pPr>
-      <w:r>
-        <w:rPr>
-          <w:rFonts w:ascii="Times New Roman" w:eastAsia="Times New Roman" w:hAnsi="Times New Roman" w:cs="Times New Roman"/>
-          <w:b/>
-          <w:bCs/>
-          <w:color w:val="000000" w:themeColor="text1"/>
-          <w:sz w:val="24"/>
-          <w:szCs w:val="24"/>
-        </w:rPr>
-        <w:t>{{</w:t>
-      </w:r>
-      <w:proofErr w:type="spellStart"/>
-      <w:r>
-        <w:rPr>
-          <w:rFonts w:ascii="Times New Roman" w:eastAsia="Times New Roman" w:hAnsi="Times New Roman" w:cs="Times New Roman"/>
-          <w:b/>
-          <w:bCs/>
-          <w:color w:val="000000" w:themeColor="text1"/>
-          <w:sz w:val="24"/>
-          <w:szCs w:val="24"/>
-        </w:rPr>
-        <w:t>photo_link</w:t>
-      </w:r>
-      <w:proofErr w:type="spellEnd"/>
-      <w:r>
-        <w:rPr>
-          <w:rFonts w:ascii="Times New Roman" w:eastAsia="Times New Roman" w:hAnsi="Times New Roman" w:cs="Times New Roman"/>
-          <w:b/>
-          <w:bCs/>
-          <w:color w:val="000000" w:themeColor="text1"/>
-          <w:sz w:val="24"/>
-          <w:szCs w:val="24"/>
-        </w:rPr>
-        <w:t>}}</w:t>
-      </w:r>
-    </w:p>
-    <w:p>
-      <w:pPr>
-        <w:spacing w:after="0" w:line="240" w:lineRule="auto"/>
-        <w:rPr>
-          <w:rFonts w:ascii="Times New Roman" w:eastAsia="Times New Roman" w:hAnsi="Times New Roman" w:cs="Times New Roman"/>
-          <w:color w:val="000000" w:themeColor="text1"/>
-          <w:sz w:val="24"/>
-          <w:szCs w:val="24"/>
-        </w:rPr>
-      </w:pPr>
-    </w:p>
-    <w:p>
-      <w:pPr>
-        <w:spacing w:after="0" w:line="240" w:lineRule="auto"/>
-        <w:rPr>
-          <w:rFonts w:ascii="Times New Roman" w:eastAsia="Times New Roman" w:hAnsi="Times New Roman" w:cs="Times New Roman"/>
-          <w:color w:val="000000" w:themeColor="text1"/>
-          <w:sz w:val="24"/>
-          <w:szCs w:val="24"/>
-        </w:rPr>
-      </w:pPr>
-      <w:r>
-        <w:rPr>
-          <w:rFonts w:ascii="Times New Roman" w:eastAsia="Times New Roman" w:hAnsi="Times New Roman" w:cs="Times New Roman"/>
-          <w:b/>
-          <w:bCs/>
-          <w:color w:val="000000" w:themeColor="text1"/>
-          <w:sz w:val="24"/>
-          <w:szCs w:val="24"/>
-        </w:rPr>
-        <w:t>Image courtesy of</w:t>
-      </w:r>
-      <w:r>
-        <w:rPr>
-          <w:rFonts w:ascii="Times New Roman" w:eastAsia="Times New Roman" w:hAnsi="Times New Roman" w:cs="Times New Roman"/>
-          <w:color w:val="000000" w:themeColor="text1"/>
-          <w:sz w:val="24"/>
-          <w:szCs w:val="24"/>
-        </w:rPr>
-        <w:t xml:space="preserve"> </w:t>
-      </w:r>
-      <w:commentRangeStart w:id="5"/>
-      <w:r>
-        <w:rPr>
-          <w:rFonts w:ascii="Times New Roman" w:eastAsia="Times New Roman" w:hAnsi="Times New Roman" w:cs="Times New Roman"/>
-          <w:color w:val="000000" w:themeColor="text1"/>
-          <w:sz w:val="24"/>
-          <w:szCs w:val="24"/>
-        </w:rPr>
-        <w:t>[source]</w:t>
-      </w:r>
-      <w:commentRangeEnd w:id="5"/>
-      <w:r>
-        <w:rPr>
-          <w:rStyle w:val="CommentReference"/>
-          <w:color w:val="000000" w:themeColor="text1"/>
-        </w:rPr>
-        <w:commentReference w:id="5"/>
-      </w:r>
-    </w:p>
-    <w:p>
-      <w:pPr>
-        <w:spacing w:after="0" w:line="240" w:lineRule="auto"/>
-        <w:rPr>
-          <w:rFonts w:ascii="Times New Roman" w:eastAsia="Times New Roman" w:hAnsi="Times New Roman" w:cs="Times New Roman"/>
-          <w:color w:val="000000" w:themeColor="text1"/>
-          <w:sz w:val="24"/>
-          <w:szCs w:val="24"/>
-        </w:rPr>
-      </w:pPr>
-      <w:r>
-        <w:rPr>
-          <w:rFonts w:ascii="Times New Roman" w:eastAsia="Times New Roman" w:hAnsi="Times New Roman" w:cs="Times New Roman"/>
-          <w:color w:val="000000" w:themeColor="text1"/>
-          <w:sz w:val="24"/>
-          <w:szCs w:val="24"/>
-        </w:rPr>
-        <w:t>{{</w:t>
-      </w:r>
-      <w:proofErr w:type="spellStart"/>
-      <w:r>
-        <w:rPr>
-          <w:rFonts w:ascii="Times New Roman" w:eastAsia="Times New Roman" w:hAnsi="Times New Roman" w:cs="Times New Roman"/>
-          <w:color w:val="000000" w:themeColor="text1"/>
-          <w:sz w:val="24"/>
-          <w:szCs w:val="24"/>
-        </w:rPr>
-        <w:t>photo_site_name</w:t>
-      </w:r>
-      <w:proofErr w:type="spellEnd"/>
-      <w:r>
-        <w:rPr>
-          <w:rFonts w:ascii="Times New Roman" w:eastAsia="Times New Roman" w:hAnsi="Times New Roman" w:cs="Times New Roman"/>
-          <w:color w:val="000000" w:themeColor="text1"/>
-          <w:sz w:val="24"/>
-          <w:szCs w:val="24"/>
-        </w:rPr>
-        <w:t>}}</w:t>
-      </w:r>
-    </w:p>
-    <w:p>
-      <w:pPr>
-        <w:spacing w:after="0" w:line="240" w:lineRule="auto"/>
-        <w:rPr>
-          <w:rFonts w:ascii="Times New Roman" w:eastAsia="Times New Roman" w:hAnsi="Times New Roman" w:cs="Times New Roman"/>
-          <w:color w:val="000000" w:themeColor="text1"/>
-          <w:sz w:val="24"/>
-          <w:szCs w:val="24"/>
-        </w:rPr>
-      </w:pPr>
-    </w:p>
-    <w:p>
-      <w:pPr>
-        <w:spacing w:after="0" w:line="240" w:lineRule="auto"/>
-        <w:rPr>
-          <w:rFonts w:ascii="Times New Roman" w:eastAsia="Times New Roman" w:hAnsi="Times New Roman" w:cs="Times New Roman"/>
-          <w:b/>
-          <w:bCs/>
-          <w:color w:val="000000" w:themeColor="text1"/>
-          <w:sz w:val="24"/>
-          <w:szCs w:val="24"/>
-        </w:rPr>
-      </w:pPr>
-      <w:commentRangeStart w:id="6"/>
-      <w:r>
-        <w:rPr>
-          <w:rFonts w:ascii="Times New Roman" w:eastAsia="Times New Roman" w:hAnsi="Times New Roman" w:cs="Times New Roman"/>
-          <w:b/>
-          <w:bCs/>
-          <w:color w:val="000000" w:themeColor="text1"/>
           <w:sz w:val="24"/>
           <w:szCs w:val="24"/>
         </w:rPr>
         <w:t>Image caption</w:t>
-      </w:r>
-      <w:commentRangeEnd w:id="6"/>
-      <w:r>
-        <w:rPr>
-          <w:rStyle w:val="CommentReference"/>
-          <w:b/>
-          <w:bCs/>
-          <w:color w:val="000000" w:themeColor="text1"/>
-        </w:rPr>
-        <w:commentReference w:id="6"/>
       </w:r>
     </w:p>
     <w:p>
@@ -552,18 +484,14 @@
         <w:outlineLvl w:val="3"/>
         <w:rPr>
           <w:rFonts w:ascii="Times New Roman" w:eastAsia="Times New Roman" w:hAnsi="Times New Roman" w:cs="Times New Roman"/>
-          <w:b/>
-          <w:bCs/>
-          <w:color w:val="000000" w:themeColor="text1"/>
-          <w:sz w:val="24"/>
-          <w:szCs w:val="24"/>
-        </w:rPr>
-      </w:pPr>
-      <w:r>
-        <w:rPr>
-          <w:rFonts w:ascii="Times New Roman" w:eastAsia="Times New Roman" w:hAnsi="Times New Roman" w:cs="Times New Roman"/>
-          <w:b/>
-          <w:bCs/>
+          <w:color w:val="000000" w:themeColor="text1"/>
+          <w:sz w:val="24"/>
+          <w:szCs w:val="24"/>
+        </w:rPr>
+      </w:pPr>
+      <w:r>
+        <w:rPr>
+          <w:rFonts w:ascii="Times New Roman" w:eastAsia="Times New Roman" w:hAnsi="Times New Roman" w:cs="Times New Roman"/>
           <w:color w:val="000000" w:themeColor="text1"/>
           <w:sz w:val="24"/>
           <w:szCs w:val="24"/>
@@ -574,8 +502,6 @@
       <w:r>
         <w:rPr>
           <w:rFonts w:ascii="Times New Roman" w:eastAsia="Times New Roman" w:hAnsi="Times New Roman" w:cs="Times New Roman"/>
-          <w:b/>
-          <w:bCs/>
           <w:color w:val="000000" w:themeColor="text1"/>
           <w:sz w:val="24"/>
           <w:szCs w:val="24"/>
@@ -586,8 +512,6 @@
       <w:r>
         <w:rPr>
           <w:rFonts w:ascii="Times New Roman" w:eastAsia="Times New Roman" w:hAnsi="Times New Roman" w:cs="Times New Roman"/>
-          <w:b/>
-          <w:bCs/>
           <w:color w:val="000000" w:themeColor="text1"/>
           <w:sz w:val="24"/>
           <w:szCs w:val="24"/>
@@ -628,7 +552,6 @@
           <w:szCs w:val="24"/>
         </w:rPr>
       </w:pPr>
-      <w:commentRangeStart w:id="7"/>
       <w:r>
         <w:rPr>
           <w:rFonts w:ascii="Times New Roman" w:eastAsia="Times New Roman" w:hAnsi="Times New Roman" w:cs="Times New Roman"/>
@@ -639,14 +562,6 @@
           <w:szCs w:val="24"/>
         </w:rPr>
         <w:t>The Science</w:t>
-      </w:r>
-      <w:commentRangeEnd w:id="7"/>
-      <w:r>
-        <w:rPr>
-          <w:rStyle w:val="CommentReference"/>
-          <w:color w:val="000000" w:themeColor="text1"/>
-        </w:rPr>
-        <w:commentReference w:id="7"/>
       </w:r>
       <w:r>
         <w:rPr>
@@ -710,7 +625,6 @@
           <w:szCs w:val="24"/>
         </w:rPr>
       </w:pPr>
-      <w:commentRangeStart w:id="8"/>
       <w:r>
         <w:rPr>
           <w:rFonts w:ascii="Times New Roman" w:eastAsia="Times New Roman" w:hAnsi="Times New Roman" w:cs="Times New Roman"/>
@@ -722,14 +636,6 @@
         </w:rPr>
         <w:t>Impact</w:t>
       </w:r>
-      <w:commentRangeEnd w:id="8"/>
-      <w:r>
-        <w:rPr>
-          <w:rStyle w:val="CommentReference"/>
-          <w:color w:val="000000" w:themeColor="text1"/>
-        </w:rPr>
-        <w:commentReference w:id="8"/>
-      </w:r>
     </w:p>
     <w:p>
       <w:pPr>
@@ -775,7 +681,6 @@
           <w:szCs w:val="24"/>
         </w:rPr>
       </w:pPr>
-      <w:commentRangeStart w:id="9"/>
       <w:r>
         <w:rPr>
           <w:rFonts w:ascii="Times New Roman" w:eastAsia="Times New Roman" w:hAnsi="Times New Roman" w:cs="Times New Roman"/>
@@ -787,14 +692,6 @@
         </w:rPr>
         <w:t>Summary</w:t>
       </w:r>
-      <w:commentRangeEnd w:id="9"/>
-      <w:r>
-        <w:rPr>
-          <w:rStyle w:val="CommentReference"/>
-          <w:color w:val="000000" w:themeColor="text1"/>
-        </w:rPr>
-        <w:commentReference w:id="9"/>
-      </w:r>
     </w:p>
     <w:p>
       <w:pPr>
@@ -840,7 +737,6 @@
           <w:szCs w:val="24"/>
         </w:rPr>
       </w:pPr>
-      <w:commentRangeStart w:id="10"/>
       <w:r>
         <w:rPr>
           <w:rFonts w:ascii="Times New Roman" w:eastAsia="Times New Roman" w:hAnsi="Times New Roman" w:cs="Times New Roman"/>
@@ -930,14 +826,6 @@
         </w:rPr>
         <w:t xml:space="preserve"> </w:t>
       </w:r>
-      <w:commentRangeEnd w:id="10"/>
-      <w:r>
-        <w:rPr>
-          <w:rStyle w:val="CommentReference"/>
-          <w:color w:val="000000" w:themeColor="text1"/>
-        </w:rPr>
-        <w:commentReference w:id="10"/>
-      </w:r>
     </w:p>
     <w:p>
       <w:pPr>
@@ -966,6 +854,17 @@
           <w:szCs w:val="24"/>
         </w:rPr>
       </w:pPr>
+      <w:r>
+        <w:rPr>
+          <w:rFonts w:ascii="Times New Roman" w:eastAsia="Times New Roman" w:hAnsi="Times New Roman" w:cs="Times New Roman"/>
+          <w:b/>
+          <w:bCs/>
+          <w:color w:val="000000" w:themeColor="text1"/>
+          <w:sz w:val="24"/>
+          <w:szCs w:val="24"/>
+        </w:rPr>
+        <w:t>Funding</w:t>
+      </w:r>
     </w:p>
     <w:p>
       <w:pPr>
@@ -973,6 +872,27 @@
         <w:outlineLvl w:val="3"/>
         <w:rPr>
           <w:rFonts w:ascii="Times New Roman" w:eastAsia="Times New Roman" w:hAnsi="Times New Roman" w:cs="Times New Roman"/>
+          <w:color w:val="000000" w:themeColor="text1"/>
+          <w:sz w:val="24"/>
+          <w:szCs w:val="24"/>
+        </w:rPr>
+      </w:pPr>
+      <w:r>
+        <w:rPr>
+          <w:rFonts w:ascii="Times New Roman" w:eastAsia="Times New Roman" w:hAnsi="Times New Roman" w:cs="Times New Roman"/>
+          <w:color w:val="000000" w:themeColor="text1"/>
+          <w:sz w:val="24"/>
+          <w:szCs w:val="24"/>
+        </w:rPr>
+        <w:t>{{funding}}</w:t>
+      </w:r>
+    </w:p>
+    <w:p>
+      <w:pPr>
+        <w:spacing w:after="0" w:line="240" w:lineRule="auto"/>
+        <w:outlineLvl w:val="3"/>
+        <w:rPr>
+          <w:rFonts w:ascii="Times New Roman" w:eastAsia="Times New Roman" w:hAnsi="Times New Roman" w:cs="Times New Roman"/>
           <w:b/>
           <w:bCs/>
           <w:color w:val="000000" w:themeColor="text1"/>
@@ -980,8 +900,11 @@
           <w:szCs w:val="24"/>
         </w:rPr>
       </w:pPr>
-      <w:commentRangeStart w:id="11"/>
-      <w:r>
+    </w:p>
+    <w:p>
+      <w:pPr>
+        <w:spacing w:after="0" w:line="240" w:lineRule="auto"/>
+        <w:outlineLvl w:val="3"/>
         <w:rPr>
           <w:rFonts w:ascii="Times New Roman" w:eastAsia="Times New Roman" w:hAnsi="Times New Roman" w:cs="Times New Roman"/>
           <w:b/>
@@ -990,21 +913,8 @@
           <w:sz w:val="24"/>
           <w:szCs w:val="24"/>
         </w:rPr>
-        <w:t>Funding</w:t>
-      </w:r>
-      <w:commentRangeEnd w:id="11"/>
-      <w:r>
-        <w:rPr>
-          <w:rStyle w:val="CommentReference"/>
-          <w:color w:val="000000" w:themeColor="text1"/>
-        </w:rPr>
-        <w:commentReference w:id="11"/>
-      </w:r>
-    </w:p>
-    <w:p>
-      <w:pPr>
-        <w:spacing w:after="0" w:line="240" w:lineRule="auto"/>
-        <w:outlineLvl w:val="3"/>
+      </w:pPr>
+      <w:r>
         <w:rPr>
           <w:rFonts w:ascii="Times New Roman" w:eastAsia="Times New Roman" w:hAnsi="Times New Roman" w:cs="Times New Roman"/>
           <w:b/>
@@ -1013,8 +923,32 @@
           <w:sz w:val="24"/>
           <w:szCs w:val="24"/>
         </w:rPr>
-      </w:pPr>
-      <w:r>
+        <w:t>Article Citation</w:t>
+      </w:r>
+    </w:p>
+    <w:p>
+      <w:pPr>
+        <w:spacing w:after="0" w:line="240" w:lineRule="auto"/>
+        <w:rPr>
+          <w:rFonts w:ascii="Times New Roman" w:eastAsia="Times New Roman" w:hAnsi="Times New Roman" w:cs="Times New Roman"/>
+          <w:color w:val="000000" w:themeColor="text1"/>
+          <w:sz w:val="24"/>
+          <w:szCs w:val="24"/>
+        </w:rPr>
+      </w:pPr>
+      <w:r>
+        <w:rPr>
+          <w:rFonts w:ascii="Times New Roman" w:eastAsia="Times New Roman" w:hAnsi="Times New Roman" w:cs="Times New Roman"/>
+          <w:color w:val="000000" w:themeColor="text1"/>
+          <w:sz w:val="24"/>
+          <w:szCs w:val="24"/>
+        </w:rPr>
+        <w:t>{{citation}}</w:t>
+      </w:r>
+    </w:p>
+    <w:p>
+      <w:pPr>
+        <w:spacing w:after="0" w:line="240" w:lineRule="auto"/>
         <w:rPr>
           <w:rFonts w:ascii="Times New Roman" w:eastAsia="Times New Roman" w:hAnsi="Times New Roman" w:cs="Times New Roman"/>
           <w:b/>
@@ -1023,13 +957,11 @@
           <w:sz w:val="24"/>
           <w:szCs w:val="24"/>
         </w:rPr>
-        <w:t>{{funding}}</w:t>
-      </w:r>
-    </w:p>
-    <w:p>
-      <w:pPr>
-        <w:spacing w:after="0" w:line="240" w:lineRule="auto"/>
-        <w:outlineLvl w:val="3"/>
+      </w:pPr>
+    </w:p>
+    <w:p>
+      <w:pPr>
+        <w:spacing w:after="0" w:line="240" w:lineRule="auto"/>
         <w:rPr>
           <w:rFonts w:ascii="Times New Roman" w:eastAsia="Times New Roman" w:hAnsi="Times New Roman" w:cs="Times New Roman"/>
           <w:b/>
@@ -1039,11 +971,7 @@
           <w:szCs w:val="24"/>
         </w:rPr>
       </w:pPr>
-    </w:p>
-    <w:p>
-      <w:pPr>
-        <w:spacing w:after="0" w:line="240" w:lineRule="auto"/>
-        <w:outlineLvl w:val="3"/>
+      <w:r>
         <w:rPr>
           <w:rFonts w:ascii="Times New Roman" w:eastAsia="Times New Roman" w:hAnsi="Times New Roman" w:cs="Times New Roman"/>
           <w:b/>
@@ -1052,8 +980,8 @@
           <w:sz w:val="24"/>
           <w:szCs w:val="24"/>
         </w:rPr>
-      </w:pPr>
-      <w:commentRangeStart w:id="12"/>
+        <w:t>Related Links</w:t>
+      </w:r>
       <w:r>
         <w:rPr>
           <w:rFonts w:ascii="Times New Roman" w:eastAsia="Times New Roman" w:hAnsi="Times New Roman" w:cs="Times New Roman"/>
@@ -1063,120 +991,26 @@
           <w:sz w:val="24"/>
           <w:szCs w:val="24"/>
         </w:rPr>
-        <w:t>Article Citation</w:t>
-      </w:r>
-      <w:commentRangeEnd w:id="12"/>
-      <w:r>
-        <w:rPr>
-          <w:rStyle w:val="CommentReference"/>
-          <w:color w:val="000000" w:themeColor="text1"/>
-        </w:rPr>
-        <w:commentReference w:id="12"/>
-      </w:r>
-    </w:p>
-    <w:p>
-      <w:pPr>
-        <w:spacing w:after="0" w:line="240" w:lineRule="auto"/>
-        <w:rPr>
-          <w:rFonts w:ascii="Times New Roman" w:eastAsia="Times New Roman" w:hAnsi="Times New Roman" w:cs="Times New Roman"/>
-          <w:b/>
-          <w:bCs/>
-          <w:color w:val="000000" w:themeColor="text1"/>
-          <w:sz w:val="24"/>
-          <w:szCs w:val="24"/>
-        </w:rPr>
-      </w:pPr>
-      <w:r>
-        <w:rPr>
-          <w:rFonts w:ascii="Times New Roman" w:eastAsia="Times New Roman" w:hAnsi="Times New Roman" w:cs="Times New Roman"/>
-          <w:b/>
-          <w:bCs/>
-          <w:color w:val="000000" w:themeColor="text1"/>
-          <w:sz w:val="24"/>
-          <w:szCs w:val="24"/>
-        </w:rPr>
-        <w:t>{{citation}}</w:t>
-      </w:r>
-    </w:p>
-    <w:p>
-      <w:pPr>
-        <w:spacing w:after="0" w:line="240" w:lineRule="auto"/>
-        <w:rPr>
-          <w:rFonts w:ascii="Times New Roman" w:eastAsia="Times New Roman" w:hAnsi="Times New Roman" w:cs="Times New Roman"/>
-          <w:b/>
-          <w:bCs/>
-          <w:color w:val="000000" w:themeColor="text1"/>
-          <w:sz w:val="24"/>
-          <w:szCs w:val="24"/>
-        </w:rPr>
-      </w:pPr>
-    </w:p>
-    <w:p>
-      <w:pPr>
-        <w:spacing w:after="0" w:line="240" w:lineRule="auto"/>
-        <w:rPr>
-          <w:rFonts w:ascii="Times New Roman" w:eastAsia="Times New Roman" w:hAnsi="Times New Roman" w:cs="Times New Roman"/>
-          <w:b/>
-          <w:bCs/>
-          <w:color w:val="000000" w:themeColor="text1"/>
-          <w:sz w:val="24"/>
-          <w:szCs w:val="24"/>
-        </w:rPr>
-      </w:pPr>
-      <w:commentRangeStart w:id="13"/>
-      <w:r>
-        <w:rPr>
-          <w:rFonts w:ascii="Times New Roman" w:eastAsia="Times New Roman" w:hAnsi="Times New Roman" w:cs="Times New Roman"/>
-          <w:b/>
-          <w:bCs/>
-          <w:color w:val="000000" w:themeColor="text1"/>
-          <w:sz w:val="24"/>
-          <w:szCs w:val="24"/>
-        </w:rPr>
-        <w:t>Related Links</w:t>
-      </w:r>
-      <w:r>
-        <w:rPr>
-          <w:rFonts w:ascii="Times New Roman" w:eastAsia="Times New Roman" w:hAnsi="Times New Roman" w:cs="Times New Roman"/>
-          <w:b/>
-          <w:bCs/>
-          <w:color w:val="000000" w:themeColor="text1"/>
-          <w:sz w:val="24"/>
-          <w:szCs w:val="24"/>
-        </w:rPr>
         <w:t xml:space="preserve"> (Optional)</w:t>
       </w:r>
-      <w:commentRangeEnd w:id="13"/>
-      <w:r>
-        <w:rPr>
-          <w:rStyle w:val="CommentReference"/>
-          <w:color w:val="000000" w:themeColor="text1"/>
-        </w:rPr>
-        <w:commentReference w:id="13"/>
-      </w:r>
-    </w:p>
-    <w:p>
-      <w:pPr>
-        <w:spacing w:after="0" w:line="240" w:lineRule="auto"/>
-        <w:rPr>
-          <w:rFonts w:ascii="Times New Roman" w:eastAsia="Times New Roman" w:hAnsi="Times New Roman" w:cs="Times New Roman"/>
-          <w:b/>
-          <w:bCs/>
-          <w:color w:val="000000" w:themeColor="text1"/>
-          <w:sz w:val="24"/>
-          <w:szCs w:val="24"/>
-        </w:rPr>
-      </w:pPr>
-      <w:r>
-        <w:rPr>
-          <w:rFonts w:ascii="Times New Roman" w:eastAsia="Times New Roman" w:hAnsi="Times New Roman" w:cs="Times New Roman"/>
-          <w:b/>
-          <w:bCs/>
-          <w:color w:val="000000" w:themeColor="text1"/>
-          <w:sz w:val="24"/>
-          <w:szCs w:val="24"/>
-        </w:rPr>
-        <w:lastRenderedPageBreak/>
+    </w:p>
+    <w:p>
+      <w:pPr>
+        <w:spacing w:after="0" w:line="240" w:lineRule="auto"/>
+        <w:rPr>
+          <w:rFonts w:ascii="Times New Roman" w:eastAsia="Times New Roman" w:hAnsi="Times New Roman" w:cs="Times New Roman"/>
+          <w:color w:val="000000" w:themeColor="text1"/>
+          <w:sz w:val="24"/>
+          <w:szCs w:val="24"/>
+        </w:rPr>
+      </w:pPr>
+      <w:r>
+        <w:rPr>
+          <w:rFonts w:ascii="Times New Roman" w:eastAsia="Times New Roman" w:hAnsi="Times New Roman" w:cs="Times New Roman"/>
+          <w:color w:val="000000" w:themeColor="text1"/>
+          <w:sz w:val="24"/>
+          <w:szCs w:val="24"/>
+        </w:rPr>
         <w:t>{{related_links}}</w:t>
       </w:r>
     </w:p>
@@ -1203,7 +1037,7 @@
       </w:pPr>
     </w:p>
     <w:sectPr>
-      <w:headerReference w:type="default" r:id="rId14"/>
+      <w:headerReference w:type="default" r:id="rId10"/>
       <w:pgSz w:w="12240" w:h="15840"/>
       <w:pgMar w:top="1440" w:right="1440" w:bottom="1440" w:left="1440" w:header="720" w:footer="720" w:gutter="0"/>
       <w:cols w:space="720"/>
@@ -1213,1153 +1047,8 @@
 </w:document>
 </file>
 
-<file path=word/comments.xml><?xml version="1.0" encoding="utf-8"?>
-<w:comments xmlns:wpc="http://schemas.microsoft.com/office/word/2010/wordprocessingCanvas" xmlns:cx="http://schemas.microsoft.com/office/drawing/2014/chartex" xmlns:cx1="http://schemas.microsoft.com/office/drawing/2015/9/8/chartex" xmlns:cx2="http://schemas.microsoft.com/office/drawing/2015/10/21/chartex" xmlns:cx3="http://schemas.microsoft.com/office/drawing/2016/5/9/chartex" xmlns:cx4="http://schemas.microsoft.com/office/drawing/2016/5/10/chartex" xmlns:cx5="http://schemas.microsoft.com/office/drawing/2016/5/11/chartex" xmlns:cx6="http://schemas.microsoft.com/office/drawing/2016/5/12/chartex" xmlns:cx7="http://schemas.microsoft.com/office/drawing/2016/5/13/chartex" xmlns:cx8="http://schemas.microsoft.com/office/drawing/2016/5/14/chartex" xmlns:mc="http://schemas.openxmlformats.org/markup-compatibility/2006" xmlns:aink="http://schemas.microsoft.com/office/drawing/2016/ink" xmlns:am3d="http://schemas.microsoft.com/office/drawing/2017/model3d" xmlns:o="urn:schemas-microsoft-com:office:office" xmlns:oel="http://schemas.microsoft.com/office/2019/extlst" xmlns:r="http://schemas.openxmlformats.org/officeDocument/2006/relationships" xmlns:m="http://schemas.openxmlformats.org/officeDocument/2006/math" xmlns:v="urn:schemas-microsoft-com:vml" xmlns:wp14="http://schemas.microsoft.com/office/word/2010/wordprocessingDrawing" xmlns:wp="http://schemas.openxmlformats.org/drawingml/2006/wordprocessingDrawing" xmlns:w10="urn:schemas-microsoft-com:office:word" xmlns:w="http://schemas.openxmlformats.org/wordprocessingml/2006/main" xmlns:w14="http://schemas.microsoft.com/office/word/2010/wordml" xmlns:w15="http://schemas.microsoft.com/office/word/2012/wordml" xmlns:w16cex="http://schemas.microsoft.com/office/word/2018/wordml/cex" xmlns:w16cid="http://schemas.microsoft.com/office/word/2016/wordml/cid" xmlns:w16="http://schemas.microsoft.com/office/word/2018/wordml" xmlns:w16du="http://schemas.microsoft.com/office/word/2023/wordml/word16du" xmlns:w16sdtdh="http://schemas.microsoft.com/office/word/2020/wordml/sdtdatahash" xmlns:w16se="http://schemas.microsoft.com/office/word/2015/wordml/symex" xmlns:wpg="http://schemas.microsoft.com/office/word/2010/wordprocessingGroup" xmlns:wpi="http://schemas.microsoft.com/office/word/2010/wordprocessingInk" xmlns:wne="http://schemas.microsoft.com/office/word/2006/wordml" xmlns:wps="http://schemas.microsoft.com/office/word/2010/wordprocessingShape" mc:Ignorable="w14 w15 w16se w16cid w16 w16cex w16sdtdh wp14">
-  <w:comment w:id="0" w:author="Rice, Jennie S" w:date="2023-04-26T10:48:00Z" w:initials="RJS">
-    <w:p>
-      <w:pPr>
-        <w:spacing w:after="0" w:line="240" w:lineRule="auto"/>
-        <w:jc w:val="center"/>
-        <w:rPr>
-          <w:rFonts w:ascii="Times New Roman" w:eastAsia="Times New Roman" w:hAnsi="Times New Roman" w:cs="Times New Roman"/>
-          <w:bCs/>
-          <w:sz w:val="24"/>
-          <w:szCs w:val="24"/>
-        </w:rPr>
-      </w:pPr>
-      <w:r>
-        <w:rPr>
-          <w:rStyle w:val="CommentReference"/>
-        </w:rPr>
-        <w:annotationRef/>
-      </w:r>
-      <w:r>
-        <w:rPr>
-          <w:rFonts w:ascii="Times New Roman" w:eastAsia="Times New Roman" w:hAnsi="Times New Roman" w:cs="Times New Roman"/>
-          <w:bCs/>
-          <w:sz w:val="24"/>
-          <w:szCs w:val="24"/>
-        </w:rPr>
-        <w:t>Examples of IM3 highlights can be found here: https://climatemodeling.science.energy.gov/research-highlights?project=122844</w:t>
-      </w:r>
-    </w:p>
-  </w:comment>
-  <w:comment w:id="1" w:author="Rice, Jennie S" w:date="2023-04-26T09:35:00Z" w:initials="RJS">
-    <w:p>
-      <w:pPr>
-        <w:pStyle w:val="CommentText"/>
-      </w:pPr>
-      <w:r>
-        <w:rPr>
-          <w:rStyle w:val="CommentReference"/>
-        </w:rPr>
-        <w:annotationRef/>
-      </w:r>
-      <w:r>
-        <w:t>Provide a t</w:t>
-      </w:r>
-      <w:r>
-        <w:t>itle</w:t>
-      </w:r>
-      <w:r>
-        <w:t xml:space="preserve">: </w:t>
-      </w:r>
-      <w:r>
-        <w:t>10 words max</w:t>
-      </w:r>
-      <w:r>
-        <w:t>, capitalize each word, in bold</w:t>
-      </w:r>
-      <w:r>
-        <w:t xml:space="preserve">. </w:t>
-      </w:r>
-      <w:r>
-        <w:rPr>
-          <w:rFonts w:ascii="Times New Roman" w:eastAsia="Times New Roman" w:hAnsi="Times New Roman" w:cs="Times New Roman"/>
-          <w:sz w:val="24"/>
-          <w:szCs w:val="24"/>
-        </w:rPr>
-        <w:t>The title</w:t>
-      </w:r>
-      <w:r>
-        <w:rPr>
-          <w:rFonts w:ascii="Times New Roman" w:eastAsia="Times New Roman" w:hAnsi="Times New Roman" w:cs="Times New Roman"/>
-          <w:sz w:val="24"/>
-          <w:szCs w:val="24"/>
-        </w:rPr>
-        <w:t xml:space="preserve"> should pique the interest of the reader while also being somewhat descriptive. Strictly clever titles do not do as well. </w:t>
-      </w:r>
-      <w:r>
-        <w:t>The title s</w:t>
-      </w:r>
-      <w:r>
-        <w:t>hould</w:t>
-      </w:r>
-      <w:r>
-        <w:t xml:space="preserve"> be different than the paper title and</w:t>
-      </w:r>
-      <w:r>
-        <w:t xml:space="preserve"> be understandable </w:t>
-      </w:r>
-      <w:r>
-        <w:t>to</w:t>
-      </w:r>
-      <w:r>
-        <w:t xml:space="preserve"> a general audience.</w:t>
-      </w:r>
-    </w:p>
-  </w:comment>
-  <w:comment w:id="2" w:author="Rice, Jennie S" w:date="2023-04-26T09:46:00Z" w:initials="RJS">
-    <w:p>
-      <w:pPr>
-        <w:spacing w:after="0" w:line="240" w:lineRule="auto"/>
-        <w:rPr>
-          <w:rFonts w:ascii="Times New Roman" w:eastAsia="Times New Roman" w:hAnsi="Times New Roman" w:cs="Times New Roman"/>
-          <w:color w:val="363636"/>
-          <w:sz w:val="24"/>
-          <w:szCs w:val="24"/>
-        </w:rPr>
-      </w:pPr>
-      <w:r>
-        <w:rPr>
-          <w:rStyle w:val="CommentReference"/>
-        </w:rPr>
-        <w:annotationRef/>
-      </w:r>
-      <w:r>
-        <w:rPr>
-          <w:rFonts w:ascii="Times New Roman" w:eastAsia="Times New Roman" w:hAnsi="Times New Roman" w:cs="Times New Roman"/>
-          <w:color w:val="363636"/>
-          <w:sz w:val="24"/>
-          <w:szCs w:val="24"/>
-        </w:rPr>
-        <w:t>Provide a short subtitle (</w:t>
-      </w:r>
-      <w:r>
-        <w:rPr>
-          <w:rFonts w:ascii="Times New Roman" w:eastAsia="Times New Roman" w:hAnsi="Times New Roman" w:cs="Times New Roman"/>
-          <w:color w:val="363636"/>
-          <w:sz w:val="24"/>
-          <w:szCs w:val="24"/>
-        </w:rPr>
-        <w:t>no more than 155 characters with spaces</w:t>
-      </w:r>
-      <w:r>
-        <w:rPr>
-          <w:rFonts w:ascii="Times New Roman" w:eastAsia="Times New Roman" w:hAnsi="Times New Roman" w:cs="Times New Roman"/>
-          <w:color w:val="363636"/>
-          <w:sz w:val="24"/>
-          <w:szCs w:val="24"/>
-        </w:rPr>
-        <w:t>) that will be used on the highlights “table of contents” landing page(s) of the website (it can repeat information from the next two entries).  The goal for the subtitle is to provide further information that will encourage people to read more.</w:t>
-      </w:r>
-    </w:p>
-    <w:p>
-      <w:pPr>
-        <w:pStyle w:val="CommentText"/>
-      </w:pPr>
-    </w:p>
-  </w:comment>
-  <w:comment w:id="3" w:author="Mundy, Beth E" w:date="2020-08-07T07:35:00Z" w:initials="MME">
-    <w:p>
-      <w:pPr>
-        <w:pStyle w:val="CommentText"/>
-      </w:pPr>
-      <w:r>
-        <w:rPr>
-          <w:rStyle w:val="CommentReference"/>
-        </w:rPr>
-        <w:annotationRef/>
-      </w:r>
-      <w:r>
-        <w:t>Insert a</w:t>
-      </w:r>
-      <w:r>
-        <w:t xml:space="preserve">n eye-catching, </w:t>
-      </w:r>
-      <w:r>
-        <w:t>high-resolution image (JPEG or TIFF, ideally 300 dpi, &gt; 150 dpi acceptable)</w:t>
-      </w:r>
-      <w:r>
-        <w:t xml:space="preserve"> that is relevant to the topic of the research</w:t>
-      </w:r>
-      <w:r>
-        <w:t>. A visually appealing high-resolution image is critical to the highlight’s viability on the web, on social media, and in other contexts.</w:t>
-      </w:r>
-      <w:r>
-        <w:t xml:space="preserve"> T</w:t>
-      </w:r>
-      <w:r>
-        <w:t xml:space="preserve">his should be a </w:t>
-      </w:r>
-      <w:r>
-        <w:t>free open source</w:t>
-      </w:r>
-      <w:r>
-        <w:t xml:space="preserve"> photo</w:t>
-      </w:r>
-      <w:r>
-        <w:t xml:space="preserve"> such as from unsplash or pexels</w:t>
-      </w:r>
-      <w:r>
-        <w:t>.</w:t>
-      </w:r>
-      <w:r>
-        <w:t xml:space="preserve"> Do not use a graphic </w:t>
-      </w:r>
-      <w:r>
-        <w:t>from the publication.</w:t>
-      </w:r>
-      <w:r>
-        <w:t xml:space="preserve"> Please also provide the web link to the image.</w:t>
-      </w:r>
-    </w:p>
-  </w:comment>
-  <w:comment w:id="4" w:author="Rice, Jennie S" w:date="2023-04-26T11:08:00Z" w:initials="RJS">
-    <w:p>
-      <w:pPr>
-        <w:pStyle w:val="CommentText"/>
-      </w:pPr>
-      <w:r>
-        <w:rPr>
-          <w:rStyle w:val="CommentReference"/>
-        </w:rPr>
-        <w:annotationRef/>
-      </w:r>
-      <w:r>
-        <w:t>Provide the url</w:t>
-      </w:r>
-    </w:p>
-  </w:comment>
-  <w:comment w:id="5" w:author="Rice, Jennie S" w:date="2023-04-26T10:04:00Z" w:initials="RJS">
-    <w:p>
-      <w:pPr>
-        <w:pStyle w:val="CommentText"/>
-      </w:pPr>
-      <w:r>
-        <w:rPr>
-          <w:rStyle w:val="CommentReference"/>
-        </w:rPr>
-        <w:annotationRef/>
-      </w:r>
-      <w:r>
-        <w:t xml:space="preserve">Indicate the website name, such as </w:t>
-      </w:r>
-      <w:r>
-        <w:t>unsplash or pexels, from which the photo was obtained.</w:t>
-      </w:r>
-    </w:p>
-  </w:comment>
-  <w:comment w:id="6" w:author="Rice, Jennie S" w:date="2023-04-26T09:54:00Z" w:initials="RJS">
-    <w:p>
-      <w:pPr>
-        <w:spacing w:after="0" w:line="240" w:lineRule="auto"/>
-        <w:rPr>
-          <w:rFonts w:ascii="Times New Roman" w:eastAsia="Times New Roman" w:hAnsi="Times New Roman" w:cs="Times New Roman"/>
-          <w:color w:val="363636"/>
-          <w:sz w:val="24"/>
-          <w:szCs w:val="24"/>
-        </w:rPr>
-      </w:pPr>
-      <w:r>
-        <w:rPr>
-          <w:rStyle w:val="CommentReference"/>
-        </w:rPr>
-        <w:annotationRef/>
-      </w:r>
-      <w:r>
-        <w:rPr>
-          <w:rFonts w:ascii="Times New Roman" w:eastAsia="Times New Roman" w:hAnsi="Times New Roman" w:cs="Times New Roman"/>
-          <w:color w:val="363636"/>
-          <w:sz w:val="24"/>
-          <w:szCs w:val="24"/>
-        </w:rPr>
-        <w:t>The image caption should be n</w:t>
-      </w:r>
-      <w:r>
-        <w:rPr>
-          <w:rFonts w:ascii="Times New Roman" w:eastAsia="Times New Roman" w:hAnsi="Times New Roman" w:cs="Times New Roman"/>
-          <w:color w:val="363636"/>
-          <w:sz w:val="24"/>
-          <w:szCs w:val="24"/>
-        </w:rPr>
-        <w:t>o more than 255 characters with spaces.</w:t>
-      </w:r>
-      <w:r>
-        <w:rPr>
-          <w:rFonts w:ascii="Times New Roman" w:eastAsia="Times New Roman" w:hAnsi="Times New Roman" w:cs="Times New Roman"/>
-          <w:color w:val="363636"/>
-          <w:sz w:val="24"/>
-          <w:szCs w:val="24"/>
-        </w:rPr>
-        <w:t xml:space="preserve"> Should describe an aspect of the research in language understandable by a general audience.</w:t>
-      </w:r>
-    </w:p>
-    <w:p>
-      <w:pPr>
-        <w:pStyle w:val="CommentText"/>
-      </w:pPr>
-    </w:p>
-  </w:comment>
-  <w:comment w:id="7" w:author="Mundy, Beth E" w:date="2020-08-07T07:35:00Z" w:initials="MME">
-    <w:p>
-      <w:pPr>
-        <w:shd w:val="clear" w:color="auto" w:fill="FFFFFF" w:themeFill="background1"/>
-        <w:tabs>
-          <w:tab w:val="right" w:pos="9270"/>
-        </w:tabs>
-        <w:spacing w:after="0" w:line="240" w:lineRule="auto"/>
-      </w:pPr>
-      <w:r>
-        <w:rPr>
-          <w:rStyle w:val="CommentReference"/>
-        </w:rPr>
-        <w:annotationRef/>
-      </w:r>
-      <w:r>
-        <w:rPr>
-          <w:rFonts w:ascii="Times New Roman" w:eastAsia="Times New Roman" w:hAnsi="Times New Roman" w:cs="Times New Roman"/>
-          <w:bCs/>
-          <w:sz w:val="24"/>
-          <w:szCs w:val="24"/>
-        </w:rPr>
-        <w:t xml:space="preserve">Describe the scientific results for a non-expert, non-scientist audience in </w:t>
-      </w:r>
-      <w:r>
-        <w:rPr>
-          <w:rFonts w:ascii="Times New Roman" w:eastAsia="Times New Roman" w:hAnsi="Times New Roman" w:cs="Times New Roman"/>
-          <w:bCs/>
-          <w:color w:val="000000" w:themeColor="text1"/>
-          <w:sz w:val="24"/>
-          <w:szCs w:val="24"/>
-        </w:rPr>
-        <w:t xml:space="preserve">75 to 100 words. </w:t>
-      </w:r>
-      <w:r>
-        <w:rPr>
-          <w:rFonts w:ascii="Times New Roman" w:eastAsia="Times New Roman" w:hAnsi="Times New Roman" w:cs="Times New Roman"/>
-          <w:bCs/>
-          <w:sz w:val="24"/>
-          <w:szCs w:val="24"/>
-        </w:rPr>
-        <w:t>The paragraph should be understandable to a high school senior or college freshman</w:t>
-      </w:r>
-      <w:r>
-        <w:rPr>
-          <w:rFonts w:ascii="Times New Roman" w:eastAsia="Times New Roman" w:hAnsi="Times New Roman" w:cs="Times New Roman"/>
-          <w:bCs/>
-          <w:sz w:val="24"/>
-          <w:szCs w:val="24"/>
-        </w:rPr>
-        <w:t>.</w:t>
-      </w:r>
-      <w:r>
-        <w:rPr>
-          <w:rFonts w:ascii="Times New Roman" w:eastAsia="Times New Roman" w:hAnsi="Times New Roman" w:cs="Times New Roman"/>
-          <w:bCs/>
-          <w:sz w:val="24"/>
-          <w:szCs w:val="24"/>
-        </w:rPr>
-        <w:t xml:space="preserve"> </w:t>
-      </w:r>
-      <w:r>
-        <w:rPr>
-          <w:rFonts w:ascii="Times New Roman" w:eastAsia="Times New Roman" w:hAnsi="Times New Roman" w:cs="Times New Roman"/>
-          <w:bCs/>
-          <w:sz w:val="24"/>
-          <w:szCs w:val="24"/>
-        </w:rPr>
-        <w:t>Use short sentences and short words. Avoid technical terms if possible; if necessary, define them. Provide the necessary context so someone can have a very basic understanding of what you did.</w:t>
-      </w:r>
-      <w:r>
-        <w:rPr>
-          <w:rFonts w:ascii="Times New Roman" w:eastAsia="Times New Roman" w:hAnsi="Times New Roman" w:cs="Times New Roman"/>
-          <w:bCs/>
-          <w:sz w:val="24"/>
-          <w:szCs w:val="24"/>
-        </w:rPr>
-        <w:t xml:space="preserve"> Start with things the reader already knows and move on to more complex ideas. </w:t>
-      </w:r>
-      <w:r>
-        <w:t xml:space="preserve">Please answer </w:t>
-      </w:r>
-      <w:r>
-        <w:t>the following questions</w:t>
-      </w:r>
-      <w:r>
-        <w:t xml:space="preserve"> in the Science section:</w:t>
-      </w:r>
-    </w:p>
-    <w:p>
-      <w:pPr>
-        <w:pStyle w:val="ListParagraph"/>
-        <w:numPr>
-          <w:ilvl w:val="0"/>
-          <w:numId w:val="6"/>
-        </w:numPr>
-        <w:shd w:val="clear" w:color="auto" w:fill="FFFFFF" w:themeFill="background1"/>
-        <w:tabs>
-          <w:tab w:val="right" w:pos="9270"/>
-        </w:tabs>
-        <w:spacing w:after="0" w:line="240" w:lineRule="auto"/>
-      </w:pPr>
-      <w:r>
-        <w:t xml:space="preserve"> What is the big challenge in your field that your study is trying to address?</w:t>
-      </w:r>
-    </w:p>
-    <w:p>
-      <w:pPr>
-        <w:pStyle w:val="ListParagraph"/>
-        <w:numPr>
-          <w:ilvl w:val="0"/>
-          <w:numId w:val="6"/>
-        </w:numPr>
-        <w:shd w:val="clear" w:color="auto" w:fill="FFFFFF" w:themeFill="background1"/>
-        <w:tabs>
-          <w:tab w:val="right" w:pos="9270"/>
-        </w:tabs>
-        <w:spacing w:after="0" w:line="240" w:lineRule="auto"/>
-        <w:rPr>
-          <w:i/>
-        </w:rPr>
-      </w:pPr>
-      <w:r>
-        <w:t xml:space="preserve"> What is the key finding? </w:t>
-      </w:r>
-      <w:r>
-        <w:rPr>
-          <w:i/>
-        </w:rPr>
-        <w:t>Explain the science, not the process.</w:t>
-      </w:r>
-    </w:p>
-    <w:p>
-      <w:pPr>
-        <w:pStyle w:val="ListParagraph"/>
-        <w:shd w:val="clear" w:color="auto" w:fill="FFFFFF" w:themeFill="background1"/>
-        <w:tabs>
-          <w:tab w:val="right" w:pos="9270"/>
-        </w:tabs>
-        <w:spacing w:after="0" w:line="240" w:lineRule="auto"/>
-        <w:ind w:left="0"/>
-        <w:rPr>
-          <w:i/>
-        </w:rPr>
-      </w:pPr>
-    </w:p>
-  </w:comment>
-  <w:comment w:id="8" w:author="Mundy, Beth E" w:date="2020-08-07T07:36:00Z" w:initials="MME">
-    <w:p>
-      <w:pPr>
-        <w:shd w:val="clear" w:color="auto" w:fill="FFFFFF" w:themeFill="background1"/>
-        <w:tabs>
-          <w:tab w:val="right" w:pos="9270"/>
-        </w:tabs>
-        <w:spacing w:after="0" w:line="240" w:lineRule="auto"/>
-      </w:pPr>
-      <w:r>
-        <w:rPr>
-          <w:rStyle w:val="CommentReference"/>
-        </w:rPr>
-        <w:annotationRef/>
-      </w:r>
-      <w:r>
-        <w:rPr>
-          <w:rFonts w:ascii="Times New Roman" w:eastAsia="Times New Roman" w:hAnsi="Times New Roman" w:cs="Times New Roman"/>
-          <w:bCs/>
-          <w:sz w:val="24"/>
-          <w:szCs w:val="24"/>
-        </w:rPr>
-        <w:t xml:space="preserve">Describe the impact of the research to a non-expert, non-scientist audience in </w:t>
-      </w:r>
-      <w:r>
-        <w:rPr>
-          <w:rFonts w:ascii="Times New Roman" w:eastAsia="Times New Roman" w:hAnsi="Times New Roman" w:cs="Times New Roman"/>
-          <w:bCs/>
-          <w:color w:val="000000" w:themeColor="text1"/>
-          <w:sz w:val="24"/>
-          <w:szCs w:val="24"/>
-        </w:rPr>
-        <w:t xml:space="preserve">75-100 words. </w:t>
-      </w:r>
-      <w:r>
-        <w:rPr>
-          <w:rFonts w:ascii="Times New Roman" w:eastAsia="Times New Roman" w:hAnsi="Times New Roman" w:cs="Times New Roman"/>
-          <w:bCs/>
-          <w:sz w:val="24"/>
-          <w:szCs w:val="24"/>
-        </w:rPr>
-        <w:t xml:space="preserve">The impact of use-inspired science is typically a potential technological advance while the impact of discovery research might be to </w:t>
-      </w:r>
-      <w:r>
-        <w:rPr>
-          <w:rFonts w:ascii="Times New Roman" w:eastAsia="Times New Roman" w:hAnsi="Times New Roman" w:cs="Times New Roman"/>
-          <w:bCs/>
-          <w:sz w:val="24"/>
-          <w:szCs w:val="24"/>
-        </w:rPr>
-        <w:t xml:space="preserve">open up new frontiers of science or resolve a long-standing question. </w:t>
-      </w:r>
-      <w:r>
-        <w:rPr>
-          <w:rFonts w:ascii="Times New Roman" w:eastAsia="Times New Roman" w:hAnsi="Times New Roman" w:cs="Times New Roman"/>
-          <w:bCs/>
-          <w:sz w:val="24"/>
-          <w:szCs w:val="24"/>
-        </w:rPr>
-        <w:t>The paragraph should be understandable to a high school senior or college freshman.</w:t>
-      </w:r>
-      <w:r>
-        <w:rPr>
-          <w:rFonts w:ascii="Times New Roman" w:eastAsia="Times New Roman" w:hAnsi="Times New Roman" w:cs="Times New Roman"/>
-          <w:bCs/>
-          <w:sz w:val="24"/>
-          <w:szCs w:val="24"/>
-        </w:rPr>
-        <w:t xml:space="preserve"> Use short sentences and short words. Avoid technical terms if possible; if necessary, define them. Include fields impacted such as energy generation, quantum computing, disease diagnostics, etc</w:t>
-      </w:r>
-      <w:r>
-        <w:rPr>
-          <w:rFonts w:ascii="Times New Roman" w:eastAsia="Times New Roman" w:hAnsi="Times New Roman" w:cs="Times New Roman"/>
-          <w:bCs/>
-          <w:sz w:val="24"/>
-          <w:szCs w:val="24"/>
-        </w:rPr>
-        <w:t xml:space="preserve">. </w:t>
-      </w:r>
-      <w:r>
-        <w:t xml:space="preserve">Please answer </w:t>
-      </w:r>
-      <w:r>
-        <w:t>the following questions in the</w:t>
-      </w:r>
-      <w:r>
-        <w:t xml:space="preserve"> Impact section:</w:t>
-      </w:r>
-    </w:p>
-    <w:p>
-      <w:pPr>
-        <w:pStyle w:val="ListParagraph"/>
-        <w:numPr>
-          <w:ilvl w:val="0"/>
-          <w:numId w:val="7"/>
-        </w:numPr>
-        <w:shd w:val="clear" w:color="auto" w:fill="FFFFFF" w:themeFill="background1"/>
-        <w:tabs>
-          <w:tab w:val="right" w:pos="9270"/>
-        </w:tabs>
-        <w:spacing w:after="0" w:line="240" w:lineRule="auto"/>
-      </w:pPr>
-      <w:r>
-        <w:t xml:space="preserve"> Why is this finding important, i.e., what problem are you trying to solve? Is your finding the first of its kind?</w:t>
-      </w:r>
-    </w:p>
-    <w:p>
-      <w:pPr>
-        <w:pStyle w:val="ListParagraph"/>
-        <w:numPr>
-          <w:ilvl w:val="0"/>
-          <w:numId w:val="7"/>
-        </w:numPr>
-        <w:shd w:val="clear" w:color="auto" w:fill="FFFFFF" w:themeFill="background1"/>
-        <w:tabs>
-          <w:tab w:val="right" w:pos="9270"/>
-        </w:tabs>
-        <w:spacing w:after="0" w:line="240" w:lineRule="auto"/>
-      </w:pPr>
-      <w:r>
-        <w:t xml:space="preserve"> What was innovative or distinct about your study?</w:t>
-      </w:r>
-    </w:p>
-    <w:p>
-      <w:pPr>
-        <w:pStyle w:val="ListParagraph"/>
-        <w:numPr>
-          <w:ilvl w:val="0"/>
-          <w:numId w:val="7"/>
-        </w:numPr>
-        <w:shd w:val="clear" w:color="auto" w:fill="FFFFFF" w:themeFill="background1"/>
-        <w:tabs>
-          <w:tab w:val="right" w:pos="9270"/>
-        </w:tabs>
-        <w:spacing w:after="0" w:line="240" w:lineRule="auto"/>
-      </w:pPr>
-      <w:r>
-        <w:t xml:space="preserve"> </w:t>
-      </w:r>
-      <w:r>
-        <w:t>What does this work enable you or your field to do next?</w:t>
-      </w:r>
-    </w:p>
-  </w:comment>
-  <w:comment w:id="9" w:author="Mundy, Beth E" w:date="2020-10-06T11:58:00Z" w:initials="MBE">
-    <w:p>
-      <w:pPr>
-        <w:pStyle w:val="CommentText"/>
-        <w:rPr>
-          <w:rFonts w:ascii="Times New Roman" w:hAnsi="Times New Roman" w:cs="Times New Roman"/>
-          <w:sz w:val="24"/>
-          <w:szCs w:val="24"/>
-        </w:rPr>
-      </w:pPr>
-      <w:r>
-        <w:rPr>
-          <w:rStyle w:val="CommentReference"/>
-        </w:rPr>
-        <w:annotationRef/>
-      </w:r>
-      <w:r>
-        <w:rPr>
-          <w:rFonts w:ascii="Times New Roman" w:eastAsia="Times New Roman" w:hAnsi="Times New Roman" w:cs="Times New Roman"/>
-          <w:sz w:val="24"/>
-          <w:szCs w:val="24"/>
-        </w:rPr>
-        <w:t>A paragraph or two (no more than 200 words), with additional details of the work. It should be still accessible to the non-specialist but may be more technical if necessary. As a point of style, we usually do not mention the name of the institution</w:t>
-      </w:r>
-      <w:r>
-        <w:rPr>
-          <w:rFonts w:ascii="Times New Roman" w:eastAsia="Times New Roman" w:hAnsi="Times New Roman" w:cs="Times New Roman"/>
-          <w:sz w:val="24"/>
-          <w:szCs w:val="24"/>
-        </w:rPr>
-        <w:t xml:space="preserve">. </w:t>
-      </w:r>
-      <w:r>
-        <w:rPr>
-          <w:rFonts w:ascii="Times New Roman" w:hAnsi="Times New Roman" w:cs="Times New Roman"/>
-          <w:sz w:val="24"/>
-          <w:szCs w:val="24"/>
-        </w:rPr>
-        <w:t>The article abstract could be used as a starting point for this section.</w:t>
-      </w:r>
-    </w:p>
-  </w:comment>
-  <w:comment w:id="10" w:author="Rice, Jennie S" w:date="2023-04-26T10:58:00Z" w:initials="RJS">
-    <w:p>
-      <w:pPr>
-        <w:pStyle w:val="CommentText"/>
-      </w:pPr>
-      <w:r>
-        <w:rPr>
-          <w:rStyle w:val="CommentReference"/>
-        </w:rPr>
-        <w:annotationRef/>
-      </w:r>
-      <w:r>
-        <w:t>Do not change</w:t>
-      </w:r>
-    </w:p>
-  </w:comment>
-  <w:comment w:id="11" w:author="Mundy, Beth E" w:date="2020-08-07T07:38:00Z" w:initials="MME">
-    <w:p>
-      <w:pPr>
-        <w:pStyle w:val="CommentText"/>
-        <w:rPr>
-          <w:bCs/>
-        </w:rPr>
-      </w:pPr>
-      <w:r>
-        <w:rPr>
-          <w:rStyle w:val="CommentReference"/>
-        </w:rPr>
-        <w:annotationRef/>
-      </w:r>
-      <w:r>
-        <w:rPr>
-          <w:rStyle w:val="CommentReference"/>
-        </w:rPr>
-        <w:annotationRef/>
-      </w:r>
-      <w:r>
-        <w:rPr>
-          <w:bCs/>
-        </w:rPr>
-        <w:t>Please use the same acknowledgement of MSD funding and any other contributing funding as appears in your article</w:t>
-      </w:r>
-      <w:r>
-        <w:rPr>
-          <w:bCs/>
-        </w:rPr>
-        <w:t xml:space="preserve"> acknowledgement section.</w:t>
-      </w:r>
-      <w:r>
-        <w:rPr>
-          <w:bCs/>
-        </w:rPr>
-        <w:t xml:space="preserve"> </w:t>
-      </w:r>
-      <w:r>
-        <w:rPr>
-          <w:bCs/>
-        </w:rPr>
-        <w:t>List any DOE Office of Science user facilities used in the research, such as NERSC</w:t>
-      </w:r>
-    </w:p>
-  </w:comment>
-  <w:comment w:id="12" w:author="Rice, Jennie S" w:date="2023-04-26T10:34:00Z" w:initials="RJS">
-    <w:p>
-      <w:pPr>
-        <w:shd w:val="clear" w:color="auto" w:fill="FFFFFF"/>
-        <w:spacing w:after="0" w:line="240" w:lineRule="auto"/>
-        <w:rPr>
-          <w:b/>
-          <w:bCs/>
-        </w:rPr>
-      </w:pPr>
-      <w:r>
-        <w:rPr>
-          <w:rStyle w:val="CommentReference"/>
-        </w:rPr>
-        <w:annotationRef/>
-      </w:r>
-      <w:r>
-        <w:rPr>
-          <w:rFonts w:ascii="Times New Roman" w:hAnsi="Times New Roman" w:cs="Times New Roman"/>
-          <w:color w:val="000000"/>
-          <w:sz w:val="24"/>
-          <w:szCs w:val="24"/>
-        </w:rPr>
-        <w:t>P</w:t>
-      </w:r>
-      <w:r>
-        <w:rPr>
-          <w:rFonts w:ascii="Times New Roman" w:hAnsi="Times New Roman" w:cs="Times New Roman"/>
-          <w:color w:val="000000"/>
-          <w:sz w:val="24"/>
-          <w:szCs w:val="24"/>
-        </w:rPr>
-        <w:t>rovide the full citation</w:t>
-      </w:r>
-      <w:r>
-        <w:rPr>
-          <w:rFonts w:ascii="Times New Roman" w:hAnsi="Times New Roman" w:cs="Times New Roman"/>
-          <w:color w:val="000000"/>
-          <w:sz w:val="24"/>
-          <w:szCs w:val="24"/>
-        </w:rPr>
-        <w:t xml:space="preserve"> using Chicago style. </w:t>
-      </w:r>
-      <w:r>
-        <w:rPr>
-          <w:rFonts w:ascii="Times New Roman" w:hAnsi="Times New Roman" w:cs="Times New Roman"/>
-          <w:color w:val="000000"/>
-          <w:sz w:val="24"/>
-          <w:szCs w:val="24"/>
-        </w:rPr>
-        <w:br/>
-      </w:r>
-      <w:r>
-        <w:rPr>
-          <w:rFonts w:ascii="Times New Roman" w:hAnsi="Times New Roman" w:cs="Times New Roman"/>
-          <w:color w:val="000000"/>
-          <w:sz w:val="24"/>
-          <w:szCs w:val="24"/>
-        </w:rPr>
-        <w:t>Please use “et al.” for four or more authors.</w:t>
-      </w:r>
-      <w:r>
-        <w:rPr>
-          <w:rFonts w:ascii="Times New Roman" w:hAnsi="Times New Roman" w:cs="Times New Roman"/>
-          <w:color w:val="000000"/>
-          <w:sz w:val="24"/>
-          <w:szCs w:val="24"/>
-        </w:rPr>
-        <w:t xml:space="preserve"> </w:t>
-      </w:r>
-      <w:r>
-        <w:rPr>
-          <w:b/>
-          <w:bCs/>
-        </w:rPr>
-        <w:t xml:space="preserve">Also </w:t>
-      </w:r>
-      <w:r>
-        <w:rPr>
-          <w:b/>
-          <w:bCs/>
-        </w:rPr>
-        <w:t>insert</w:t>
-      </w:r>
-      <w:r>
-        <w:rPr>
-          <w:b/>
-          <w:bCs/>
-        </w:rPr>
-        <w:t xml:space="preserve"> a hyperlink to the publication’s listing on osti.gov/pages</w:t>
-      </w:r>
-      <w:r>
-        <w:rPr>
-          <w:b/>
-          <w:bCs/>
-        </w:rPr>
-        <w:t xml:space="preserve"> in the title of the article. </w:t>
-      </w:r>
-      <w:r>
-        <w:t>Here is an example:</w:t>
-      </w:r>
-    </w:p>
-    <w:p>
-      <w:pPr>
-        <w:shd w:val="clear" w:color="auto" w:fill="FFFFFF"/>
-        <w:spacing w:after="0" w:line="240" w:lineRule="auto"/>
-        <w:rPr>
-          <w:b/>
-          <w:bCs/>
-        </w:rPr>
-      </w:pPr>
-    </w:p>
-    <w:p>
-      <w:pPr>
-        <w:spacing w:after="0" w:line="240" w:lineRule="auto"/>
-        <w:rPr>
-          <w:rFonts w:ascii="Times New Roman" w:eastAsia="Times New Roman" w:hAnsi="Times New Roman" w:cs="Times New Roman"/>
-          <w:sz w:val="24"/>
-          <w:szCs w:val="24"/>
-        </w:rPr>
-      </w:pPr>
-      <w:r>
-        <w:rPr>
-          <w:rFonts w:ascii="Times New Roman" w:eastAsia="Times New Roman" w:hAnsi="Times New Roman" w:cs="Times New Roman"/>
-          <w:color w:val="222222"/>
-          <w:sz w:val="24"/>
-          <w:szCs w:val="24"/>
-          <w:shd w:val="clear" w:color="auto" w:fill="FFFFFF"/>
-        </w:rPr>
-        <w:t>Yan, H. et al. “</w:t>
-      </w:r>
-      <w:hyperlink r:id="rId1" w:tgtFrame="_blank" w:history="1">
-        <w:r>
-          <w:rPr>
-            <w:rFonts w:ascii="Times New Roman" w:eastAsia="Times New Roman" w:hAnsi="Times New Roman" w:cs="Times New Roman"/>
-            <w:color w:val="000000"/>
-            <w:shd w:val="clear" w:color="auto" w:fill="E1E3E6"/>
-          </w:rPr>
-          <w:t>Characterizing uncertainty in Community Land Model version 5 hydrological applications in the United States</w:t>
-        </w:r>
-      </w:hyperlink>
-      <w:r>
-        <w:rPr>
-          <w:rFonts w:ascii="Times New Roman" w:eastAsia="Times New Roman" w:hAnsi="Times New Roman" w:cs="Times New Roman"/>
-          <w:color w:val="222222"/>
-          <w:sz w:val="24"/>
-          <w:szCs w:val="24"/>
-          <w:shd w:val="clear" w:color="auto" w:fill="FFFFFF"/>
-        </w:rPr>
-        <w:t>.” </w:t>
-      </w:r>
-      <w:r>
-        <w:rPr>
-          <w:rFonts w:ascii="Times New Roman" w:eastAsia="Times New Roman" w:hAnsi="Times New Roman" w:cs="Times New Roman"/>
-          <w:i/>
-          <w:iCs/>
-          <w:color w:val="222222"/>
-          <w:sz w:val="24"/>
-          <w:szCs w:val="24"/>
-          <w:shd w:val="clear" w:color="auto" w:fill="FFFFFF"/>
-        </w:rPr>
-        <w:t>Sci Data</w:t>
-      </w:r>
-      <w:r>
-        <w:rPr>
-          <w:rFonts w:ascii="Times New Roman" w:eastAsia="Times New Roman" w:hAnsi="Times New Roman" w:cs="Times New Roman"/>
-          <w:color w:val="222222"/>
-          <w:sz w:val="24"/>
-          <w:szCs w:val="24"/>
-          <w:shd w:val="clear" w:color="auto" w:fill="FFFFFF"/>
-        </w:rPr>
-        <w:t> 10, 187 (2023). https://doi.org/10.1038/s41597-023-02049-7 </w:t>
-      </w:r>
-    </w:p>
-    <w:p>
-      <w:pPr>
-        <w:shd w:val="clear" w:color="auto" w:fill="FFFFFF"/>
-        <w:spacing w:after="0" w:line="240" w:lineRule="auto"/>
-        <w:rPr>
-          <w:rFonts w:ascii="Times New Roman" w:hAnsi="Times New Roman" w:cs="Times New Roman"/>
-          <w:color w:val="000000"/>
-          <w:sz w:val="24"/>
-          <w:szCs w:val="24"/>
-        </w:rPr>
-      </w:pPr>
-    </w:p>
-  </w:comment>
-  <w:comment w:id="13" w:author="Rice, Jennie S" w:date="2023-04-26T10:47:00Z" w:initials="RJS">
-    <w:p>
-      <w:pPr>
-        <w:spacing w:after="0" w:line="240" w:lineRule="auto"/>
-        <w:rPr>
-          <w:rFonts w:ascii="Times New Roman" w:eastAsia="Times New Roman" w:hAnsi="Times New Roman" w:cs="Times New Roman"/>
-          <w:bCs/>
-          <w:sz w:val="24"/>
-          <w:szCs w:val="24"/>
-        </w:rPr>
-      </w:pPr>
-      <w:r>
-        <w:rPr>
-          <w:rStyle w:val="CommentReference"/>
-        </w:rPr>
-        <w:annotationRef/>
-      </w:r>
-      <w:r>
-        <w:rPr>
-          <w:rFonts w:ascii="Times New Roman" w:eastAsia="Times New Roman" w:hAnsi="Times New Roman" w:cs="Times New Roman"/>
-          <w:bCs/>
-          <w:sz w:val="24"/>
-          <w:szCs w:val="24"/>
-        </w:rPr>
-        <w:t xml:space="preserve">Include 1-3 optional related links, such as press releases / feature articles from the institution or Office of Science feature articles. </w:t>
-      </w:r>
-      <w:r>
-        <w:rPr>
-          <w:rFonts w:ascii="Times New Roman" w:eastAsia="Times New Roman" w:hAnsi="Times New Roman" w:cs="Times New Roman"/>
-          <w:bCs/>
-          <w:sz w:val="24"/>
-          <w:szCs w:val="24"/>
-        </w:rPr>
-        <w:t>You can include news coverage if it’s in a major publication (</w:t>
-      </w:r>
-      <w:r>
-        <w:rPr>
-          <w:rFonts w:ascii="Times New Roman" w:eastAsia="Times New Roman" w:hAnsi="Times New Roman" w:cs="Times New Roman"/>
-          <w:bCs/>
-          <w:i/>
-          <w:iCs/>
-          <w:sz w:val="24"/>
-          <w:szCs w:val="24"/>
-        </w:rPr>
-        <w:t xml:space="preserve">Nature </w:t>
-      </w:r>
-      <w:r>
-        <w:rPr>
-          <w:rFonts w:ascii="Times New Roman" w:eastAsia="Times New Roman" w:hAnsi="Times New Roman" w:cs="Times New Roman"/>
-          <w:bCs/>
-          <w:sz w:val="24"/>
-          <w:szCs w:val="24"/>
-        </w:rPr>
-        <w:t xml:space="preserve">magazine, </w:t>
-      </w:r>
-      <w:r>
-        <w:rPr>
-          <w:rFonts w:ascii="Times New Roman" w:eastAsia="Times New Roman" w:hAnsi="Times New Roman" w:cs="Times New Roman"/>
-          <w:bCs/>
-          <w:i/>
-          <w:iCs/>
-          <w:sz w:val="24"/>
-          <w:szCs w:val="24"/>
-        </w:rPr>
-        <w:t xml:space="preserve">New York </w:t>
-      </w:r>
-      <w:r>
-        <w:rPr>
-          <w:rFonts w:ascii="Times New Roman" w:eastAsia="Times New Roman" w:hAnsi="Times New Roman" w:cs="Times New Roman"/>
-          <w:bCs/>
-          <w:i/>
-          <w:iCs/>
-          <w:sz w:val="24"/>
-          <w:szCs w:val="24"/>
-        </w:rPr>
-        <w:t>Times</w:t>
-      </w:r>
-      <w:r>
-        <w:rPr>
-          <w:rFonts w:ascii="Times New Roman" w:eastAsia="Times New Roman" w:hAnsi="Times New Roman" w:cs="Times New Roman"/>
-          <w:bCs/>
-          <w:sz w:val="24"/>
-          <w:szCs w:val="24"/>
-        </w:rPr>
-        <w:t xml:space="preserve">, </w:t>
-      </w:r>
-      <w:r>
-        <w:rPr>
-          <w:rFonts w:ascii="Times New Roman" w:eastAsia="Times New Roman" w:hAnsi="Times New Roman" w:cs="Times New Roman"/>
-          <w:bCs/>
-          <w:i/>
-          <w:iCs/>
-          <w:sz w:val="24"/>
-          <w:szCs w:val="24"/>
-        </w:rPr>
-        <w:t>Washington Post</w:t>
-      </w:r>
-      <w:r>
-        <w:rPr>
-          <w:rFonts w:ascii="Times New Roman" w:eastAsia="Times New Roman" w:hAnsi="Times New Roman" w:cs="Times New Roman"/>
-          <w:bCs/>
-          <w:sz w:val="24"/>
-          <w:szCs w:val="24"/>
-        </w:rPr>
-        <w:t xml:space="preserve">). Do not provide multiple links to the same article cross-posted in different places. </w:t>
-      </w:r>
-      <w:r>
-        <w:rPr>
-          <w:rFonts w:ascii="Times New Roman" w:eastAsia="Times New Roman" w:hAnsi="Times New Roman" w:cs="Times New Roman"/>
-          <w:bCs/>
-          <w:sz w:val="24"/>
-          <w:szCs w:val="24"/>
-        </w:rPr>
-        <w:t>Provide</w:t>
-      </w:r>
-      <w:r>
-        <w:rPr>
-          <w:rFonts w:ascii="Times New Roman" w:eastAsia="Times New Roman" w:hAnsi="Times New Roman" w:cs="Times New Roman"/>
-          <w:bCs/>
-          <w:sz w:val="24"/>
-          <w:szCs w:val="24"/>
-        </w:rPr>
-        <w:t xml:space="preserve"> the title of the article with the link embedded in the title, followed by the publisher of the article.</w:t>
-      </w:r>
-      <w:r>
-        <w:rPr>
-          <w:rFonts w:ascii="Times New Roman" w:eastAsia="Times New Roman" w:hAnsi="Times New Roman" w:cs="Times New Roman"/>
-          <w:bCs/>
-          <w:sz w:val="24"/>
-          <w:szCs w:val="24"/>
-        </w:rPr>
-        <w:t xml:space="preserve"> </w:t>
-      </w:r>
-    </w:p>
-    <w:p>
-      <w:pPr>
-        <w:spacing w:after="0" w:line="240" w:lineRule="auto"/>
-        <w:rPr>
-          <w:rFonts w:ascii="Times New Roman" w:eastAsia="Times New Roman" w:hAnsi="Times New Roman" w:cs="Times New Roman"/>
-          <w:bCs/>
-          <w:color w:val="686868"/>
-          <w:sz w:val="24"/>
-          <w:szCs w:val="24"/>
-        </w:rPr>
-      </w:pPr>
-    </w:p>
-    <w:p>
-      <w:pPr>
-        <w:spacing w:after="0" w:line="240" w:lineRule="auto"/>
-        <w:rPr>
-          <w:rFonts w:ascii="Times New Roman" w:eastAsia="Times New Roman" w:hAnsi="Times New Roman" w:cs="Times New Roman"/>
-          <w:bCs/>
-          <w:i/>
-          <w:iCs/>
-          <w:sz w:val="24"/>
-          <w:szCs w:val="24"/>
-        </w:rPr>
-      </w:pPr>
-      <w:r>
-        <w:rPr>
-          <w:rFonts w:ascii="Times New Roman" w:eastAsia="Times New Roman" w:hAnsi="Times New Roman" w:cs="Times New Roman"/>
-          <w:bCs/>
-          <w:i/>
-          <w:iCs/>
-          <w:sz w:val="24"/>
-          <w:szCs w:val="24"/>
-        </w:rPr>
-        <w:t>Example:</w:t>
-      </w:r>
-    </w:p>
-    <w:p>
-      <w:pPr>
-        <w:spacing w:after="0" w:line="240" w:lineRule="auto"/>
-        <w:rPr>
-          <w:rFonts w:ascii="Times New Roman" w:eastAsia="Times New Roman" w:hAnsi="Times New Roman" w:cs="Times New Roman"/>
-          <w:bCs/>
-          <w:color w:val="686868"/>
-          <w:sz w:val="24"/>
-          <w:szCs w:val="24"/>
-        </w:rPr>
-      </w:pPr>
-      <w:hyperlink r:id="rId2" w:history="1">
-        <w:r>
-          <w:rPr>
-            <w:rStyle w:val="Hyperlink"/>
-            <w:rFonts w:ascii="Times New Roman" w:eastAsia="Times New Roman" w:hAnsi="Times New Roman" w:cs="Times New Roman"/>
-            <w:bCs/>
-            <w:sz w:val="24"/>
-            <w:szCs w:val="24"/>
-          </w:rPr>
-          <w:t>Summit Charts a Course to Uncover the Origins of Genetic Diseases</w:t>
-        </w:r>
-      </w:hyperlink>
-      <w:r>
-        <w:rPr>
-          <w:rFonts w:ascii="Times New Roman" w:eastAsia="Times New Roman" w:hAnsi="Times New Roman" w:cs="Times New Roman"/>
-          <w:bCs/>
-          <w:color w:val="686868"/>
-          <w:sz w:val="24"/>
-          <w:szCs w:val="24"/>
-        </w:rPr>
-        <w:t xml:space="preserve">, </w:t>
-      </w:r>
-      <w:r>
-        <w:rPr>
-          <w:rFonts w:ascii="Times New Roman" w:eastAsia="Times New Roman" w:hAnsi="Times New Roman" w:cs="Times New Roman"/>
-          <w:bCs/>
-          <w:sz w:val="24"/>
-          <w:szCs w:val="24"/>
-        </w:rPr>
-        <w:t>Oak Ridge Leadership Computing Facility News</w:t>
-      </w:r>
-    </w:p>
-    <w:p>
-      <w:pPr>
-        <w:pStyle w:val="CommentText"/>
-      </w:pPr>
-    </w:p>
-  </w:comment>
-</w:comments>
-</file>
-
-<file path=word/commentsExtended.xml><?xml version="1.0" encoding="utf-8"?>
-<w15:commentsEx xmlns:wpc="http://schemas.microsoft.com/office/word/2010/wordprocessingCanvas" xmlns:cx="http://schemas.microsoft.com/office/drawing/2014/chartex" xmlns:cx1="http://schemas.microsoft.com/office/drawing/2015/9/8/chartex" xmlns:cx2="http://schemas.microsoft.com/office/drawing/2015/10/21/chartex" xmlns:cx3="http://schemas.microsoft.com/office/drawing/2016/5/9/chartex" xmlns:cx4="http://schemas.microsoft.com/office/drawing/2016/5/10/chartex" xmlns:cx5="http://schemas.microsoft.com/office/drawing/2016/5/11/chartex" xmlns:cx6="http://schemas.microsoft.com/office/drawing/2016/5/12/chartex" xmlns:cx7="http://schemas.microsoft.com/office/drawing/2016/5/13/chartex" xmlns:cx8="http://schemas.microsoft.com/office/drawing/2016/5/14/chartex" xmlns:mc="http://schemas.openxmlformats.org/markup-compatibility/2006" xmlns:aink="http://schemas.microsoft.com/office/drawing/2016/ink" xmlns:am3d="http://schemas.microsoft.com/office/drawing/2017/model3d" xmlns:o="urn:schemas-microsoft-com:office:office" xmlns:oel="http://schemas.microsoft.com/office/2019/extlst" xmlns:r="http://schemas.openxmlformats.org/officeDocument/2006/relationships" xmlns:m="http://schemas.openxmlformats.org/officeDocument/2006/math" xmlns:v="urn:schemas-microsoft-com:vml" xmlns:wp14="http://schemas.microsoft.com/office/word/2010/wordprocessingDrawing" xmlns:wp="http://schemas.openxmlformats.org/drawingml/2006/wordprocessingDrawing" xmlns:w10="urn:schemas-microsoft-com:office:word" xmlns:w="http://schemas.openxmlformats.org/wordprocessingml/2006/main" xmlns:w14="http://schemas.microsoft.com/office/word/2010/wordml" xmlns:w15="http://schemas.microsoft.com/office/word/2012/wordml" xmlns:w16cex="http://schemas.microsoft.com/office/word/2018/wordml/cex" xmlns:w16cid="http://schemas.microsoft.com/office/word/2016/wordml/cid" xmlns:w16="http://schemas.microsoft.com/office/word/2018/wordml" xmlns:w16du="http://schemas.microsoft.com/office/word/2023/wordml/word16du" xmlns:w16sdtdh="http://schemas.microsoft.com/office/word/2020/wordml/sdtdatahash" xmlns:w16se="http://schemas.microsoft.com/office/word/2015/wordml/symex" xmlns:wpg="http://schemas.microsoft.com/office/word/2010/wordprocessingGroup" xmlns:wpi="http://schemas.microsoft.com/office/word/2010/wordprocessingInk" xmlns:wne="http://schemas.microsoft.com/office/word/2006/wordml" xmlns:wps="http://schemas.microsoft.com/office/word/2010/wordprocessingShape" mc:Ignorable="w14 w15 w16se w16cid w16 w16cex w16sdtdh wp14">
-  <w15:commentEx w15:paraId="59C6EE3E" w15:done="0"/>
-  <w15:commentEx w15:paraId="75F64BBC" w15:done="0"/>
-  <w15:commentEx w15:paraId="03EAF105" w15:done="0"/>
-  <w15:commentEx w15:paraId="2A567484" w15:done="0"/>
-  <w15:commentEx w15:paraId="4C135251" w15:done="0"/>
-  <w15:commentEx w15:paraId="1F467C16" w15:done="0"/>
-  <w15:commentEx w15:paraId="5FD3AF9B" w15:done="0"/>
-  <w15:commentEx w15:paraId="40EFDFB7" w15:done="0"/>
-  <w15:commentEx w15:paraId="008957B1" w15:done="0"/>
-  <w15:commentEx w15:paraId="1E2201B0" w15:done="0"/>
-  <w15:commentEx w15:paraId="6CEAAFA2" w15:done="0"/>
-  <w15:commentEx w15:paraId="71B0F8EA" w15:done="0"/>
-  <w15:commentEx w15:paraId="16CFDBDA" w15:done="0"/>
-  <w15:commentEx w15:paraId="65650BA6" w15:done="0"/>
-</w15:commentsEx>
-</file>
-
-<file path=word/commentsExtensible.xml><?xml version="1.0" encoding="utf-8"?>
-<w16cex:commentsExtensible xmlns:wpc="http://schemas.microsoft.com/office/word/2010/wordprocessingCanvas" xmlns:cx="http://schemas.microsoft.com/office/drawing/2014/chartex" xmlns:cx1="http://schemas.microsoft.com/office/drawing/2015/9/8/chartex" xmlns:cx2="http://schemas.microsoft.com/office/drawing/2015/10/21/chartex" xmlns:cx3="http://schemas.microsoft.com/office/drawing/2016/5/9/chartex" xmlns:cx4="http://schemas.microsoft.com/office/drawing/2016/5/10/chartex" xmlns:cx5="http://schemas.microsoft.com/office/drawing/2016/5/11/chartex" xmlns:cx6="http://schemas.microsoft.com/office/drawing/2016/5/12/chartex" xmlns:cx7="http://schemas.microsoft.com/office/drawing/2016/5/13/chartex" xmlns:cx8="http://schemas.microsoft.com/office/drawing/2016/5/14/chartex" xmlns:mc="http://schemas.openxmlformats.org/markup-compatibility/2006" xmlns:aink="http://schemas.microsoft.com/office/drawing/2016/ink" xmlns:am3d="http://schemas.microsoft.com/office/drawing/2017/model3d" xmlns:o="urn:schemas-microsoft-com:office:office" xmlns:oel="http://schemas.microsoft.com/office/2019/extlst" xmlns:r="http://schemas.openxmlformats.org/officeDocument/2006/relationships" xmlns:m="http://schemas.openxmlformats.org/officeDocument/2006/math" xmlns:v="urn:schemas-microsoft-com:vml" xmlns:wp14="http://schemas.microsoft.com/office/word/2010/wordprocessingDrawing" xmlns:wp="http://schemas.openxmlformats.org/drawingml/2006/wordprocessingDrawing" xmlns:w10="urn:schemas-microsoft-com:office:word" xmlns:w="http://schemas.openxmlformats.org/wordprocessingml/2006/main" xmlns:w14="http://schemas.microsoft.com/office/word/2010/wordml" xmlns:w15="http://schemas.microsoft.com/office/word/2012/wordml" xmlns:w16cex="http://schemas.microsoft.com/office/word/2018/wordml/cex" xmlns:w16cid="http://schemas.microsoft.com/office/word/2016/wordml/cid" xmlns:w16="http://schemas.microsoft.com/office/word/2018/wordml" xmlns:w16du="http://schemas.microsoft.com/office/word/2023/wordml/word16du" xmlns:w16sdtdh="http://schemas.microsoft.com/office/word/2020/wordml/sdtdatahash" xmlns:w16se="http://schemas.microsoft.com/office/word/2015/wordml/symex" xmlns:wpg="http://schemas.microsoft.com/office/word/2010/wordprocessingGroup" xmlns:wpi="http://schemas.microsoft.com/office/word/2010/wordprocessingInk" xmlns:wne="http://schemas.microsoft.com/office/word/2006/wordml" xmlns:wps="http://schemas.microsoft.com/office/word/2010/wordprocessingShape" mc:Ignorable="w14 w15 w16se w16cid w16 w16cex w16sdtdh wp14">
-  <w16cex:commentExtensible w16cex:durableId="27F37FFF" w16cex:dateUtc="2023-04-26T17:48:00Z"/>
-  <w16cex:commentExtensible w16cex:durableId="27F36ED5" w16cex:dateUtc="2023-04-26T16:35:00Z"/>
-  <w16cex:commentExtensible w16cex:durableId="27F37193" w16cex:dateUtc="2023-04-26T16:46:00Z"/>
-  <w16cex:commentExtensible w16cex:durableId="27F3849D" w16cex:dateUtc="2023-04-26T18:08:00Z"/>
-  <w16cex:commentExtensible w16cex:durableId="27F375A0" w16cex:dateUtc="2023-04-26T17:04:00Z"/>
-  <w16cex:commentExtensible w16cex:durableId="27F3733B" w16cex:dateUtc="2023-04-26T16:54:00Z"/>
-  <w16cex:commentExtensible w16cex:durableId="2326DA58" w16cex:dateUtc="2020-10-06T18:58:00Z"/>
-  <w16cex:commentExtensible w16cex:durableId="27F3824E" w16cex:dateUtc="2023-04-26T17:58:00Z"/>
-  <w16cex:commentExtensible w16cex:durableId="27F37CBE" w16cex:dateUtc="2023-04-26T17:34:00Z"/>
-  <w16cex:commentExtensible w16cex:durableId="27F37FCB" w16cex:dateUtc="2023-04-26T17:47:00Z"/>
-</w16cex:commentsExtensible>
-</file>
-
-<file path=word/commentsIds.xml><?xml version="1.0" encoding="utf-8"?>
-<w16cid:commentsIds xmlns:wpc="http://schemas.microsoft.com/office/word/2010/wordprocessingCanvas" xmlns:cx="http://schemas.microsoft.com/office/drawing/2014/chartex" xmlns:cx1="http://schemas.microsoft.com/office/drawing/2015/9/8/chartex" xmlns:cx2="http://schemas.microsoft.com/office/drawing/2015/10/21/chartex" xmlns:cx3="http://schemas.microsoft.com/office/drawing/2016/5/9/chartex" xmlns:cx4="http://schemas.microsoft.com/office/drawing/2016/5/10/chartex" xmlns:cx5="http://schemas.microsoft.com/office/drawing/2016/5/11/chartex" xmlns:cx6="http://schemas.microsoft.com/office/drawing/2016/5/12/chartex" xmlns:cx7="http://schemas.microsoft.com/office/drawing/2016/5/13/chartex" xmlns:cx8="http://schemas.microsoft.com/office/drawing/2016/5/14/chartex" xmlns:mc="http://schemas.openxmlformats.org/markup-compatibility/2006" xmlns:aink="http://schemas.microsoft.com/office/drawing/2016/ink" xmlns:am3d="http://schemas.microsoft.com/office/drawing/2017/model3d" xmlns:o="urn:schemas-microsoft-com:office:office" xmlns:oel="http://schemas.microsoft.com/office/2019/extlst" xmlns:r="http://schemas.openxmlformats.org/officeDocument/2006/relationships" xmlns:m="http://schemas.openxmlformats.org/officeDocument/2006/math" xmlns:v="urn:schemas-microsoft-com:vml" xmlns:wp14="http://schemas.microsoft.com/office/word/2010/wordprocessingDrawing" xmlns:wp="http://schemas.openxmlformats.org/drawingml/2006/wordprocessingDrawing" xmlns:w10="urn:schemas-microsoft-com:office:word" xmlns:w="http://schemas.openxmlformats.org/wordprocessingml/2006/main" xmlns:w14="http://schemas.microsoft.com/office/word/2010/wordml" xmlns:w15="http://schemas.microsoft.com/office/word/2012/wordml" xmlns:w16cex="http://schemas.microsoft.com/office/word/2018/wordml/cex" xmlns:w16cid="http://schemas.microsoft.com/office/word/2016/wordml/cid" xmlns:w16="http://schemas.microsoft.com/office/word/2018/wordml" xmlns:w16du="http://schemas.microsoft.com/office/word/2023/wordml/word16du" xmlns:w16sdtdh="http://schemas.microsoft.com/office/word/2020/wordml/sdtdatahash" xmlns:w16se="http://schemas.microsoft.com/office/word/2015/wordml/symex" xmlns:wpg="http://schemas.microsoft.com/office/word/2010/wordprocessingGroup" xmlns:wpi="http://schemas.microsoft.com/office/word/2010/wordprocessingInk" xmlns:wne="http://schemas.microsoft.com/office/word/2006/wordml" xmlns:wps="http://schemas.microsoft.com/office/word/2010/wordprocessingShape" mc:Ignorable="w14 w15 w16se w16cid w16 w16cex w16sdtdh wp14">
-  <w16cid:commentId w16cid:paraId="59C6EE3E" w16cid:durableId="27F37FFF"/>
-  <w16cid:commentId w16cid:paraId="75F64BBC" w16cid:durableId="27F36ED5"/>
-  <w16cid:commentId w16cid:paraId="03EAF105" w16cid:durableId="27F37193"/>
-  <w16cid:commentId w16cid:paraId="2A567484" w16cid:durableId="22D782CE"/>
-  <w16cid:commentId w16cid:paraId="4C135251" w16cid:durableId="27F3849D"/>
-  <w16cid:commentId w16cid:paraId="1F467C16" w16cid:durableId="27F375A0"/>
-  <w16cid:commentId w16cid:paraId="5FD3AF9B" w16cid:durableId="27F3733B"/>
-  <w16cid:commentId w16cid:paraId="40EFDFB7" w16cid:durableId="22D782DF"/>
-  <w16cid:commentId w16cid:paraId="008957B1" w16cid:durableId="22D782F3"/>
-  <w16cid:commentId w16cid:paraId="1E2201B0" w16cid:durableId="2326DA58"/>
-  <w16cid:commentId w16cid:paraId="6CEAAFA2" w16cid:durableId="27F3824E"/>
-  <w16cid:commentId w16cid:paraId="71B0F8EA" w16cid:durableId="22D7838D"/>
-  <w16cid:commentId w16cid:paraId="16CFDBDA" w16cid:durableId="27F37CBE"/>
-  <w16cid:commentId w16cid:paraId="65650BA6" w16cid:durableId="27F37FCB"/>
-</w16cid:commentsIds>
-</file>
-
 <file path=word/endnotes.xml><?xml version="1.0" encoding="utf-8"?>
-<w:endnotes xmlns:wpc="http://schemas.microsoft.com/office/word/2010/wordprocessingCanvas" xmlns:cx="http://schemas.microsoft.com/office/drawing/2014/chartex" xmlns:cx1="http://schemas.microsoft.com/office/drawing/2015/9/8/chartex" xmlns:cx2="http://schemas.microsoft.com/office/drawing/2015/10/21/chartex" xmlns:cx3="http://schemas.microsoft.com/office/drawing/2016/5/9/chartex" xmlns:cx4="http://schemas.microsoft.com/office/drawing/2016/5/10/chartex" xmlns:cx5="http://schemas.microsoft.com/office/drawing/2016/5/11/chartex" xmlns:cx6="http://schemas.microsoft.com/office/drawing/2016/5/12/chartex" xmlns:cx7="http://schemas.microsoft.com/office/drawing/2016/5/13/chartex" xmlns:cx8="http://schemas.microsoft.com/office/drawing/2016/5/14/chartex" xmlns:mc="http://schemas.openxmlformats.org/markup-compatibility/2006" xmlns:aink="http://schemas.microsoft.com/office/drawing/2016/ink" xmlns:am3d="http://schemas.microsoft.com/office/drawing/2017/model3d" xmlns:o="urn:schemas-microsoft-com:office:office" xmlns:oel="http://schemas.microsoft.com/office/2019/extlst" xmlns:r="http://schemas.openxmlformats.org/officeDocument/2006/relationships" xmlns:m="http://schemas.openxmlformats.org/officeDocument/2006/math" xmlns:v="urn:schemas-microsoft-com:vml" xmlns:wp14="http://schemas.microsoft.com/office/word/2010/wordprocessingDrawing" xmlns:wp="http://schemas.openxmlformats.org/drawingml/2006/wordprocessingDrawing" xmlns:w10="urn:schemas-microsoft-com:office:word" xmlns:w="http://schemas.openxmlformats.org/wordprocessingml/2006/main" xmlns:w14="http://schemas.microsoft.com/office/word/2010/wordml" xmlns:w15="http://schemas.microsoft.com/office/word/2012/wordml" xmlns:w16cex="http://schemas.microsoft.com/office/word/2018/wordml/cex" xmlns:w16cid="http://schemas.microsoft.com/office/word/2016/wordml/cid" xmlns:w16="http://schemas.microsoft.com/office/word/2018/wordml" xmlns:w16du="http://schemas.microsoft.com/office/word/2023/wordml/word16du" xmlns:w16sdtdh="http://schemas.microsoft.com/office/word/2020/wordml/sdtdatahash" xmlns:w16se="http://schemas.microsoft.com/office/word/2015/wordml/symex" xmlns:wpg="http://schemas.microsoft.com/office/word/2010/wordprocessingGroup" xmlns:wpi="http://schemas.microsoft.com/office/word/2010/wordprocessingInk" xmlns:wne="http://schemas.microsoft.com/office/word/2006/wordml" xmlns:wps="http://schemas.microsoft.com/office/word/2010/wordprocessingShape" mc:Ignorable="w14 w15 w16se w16cid w16 w16cex w16sdtdh wp14">
+<w:endnotes xmlns:wpc="http://schemas.microsoft.com/office/word/2010/wordprocessingCanvas" xmlns:cx="http://schemas.microsoft.com/office/drawing/2014/chartex" xmlns:cx1="http://schemas.microsoft.com/office/drawing/2015/9/8/chartex" xmlns:cx2="http://schemas.microsoft.com/office/drawing/2015/10/21/chartex" xmlns:cx3="http://schemas.microsoft.com/office/drawing/2016/5/9/chartex" xmlns:cx4="http://schemas.microsoft.com/office/drawing/2016/5/10/chartex" xmlns:cx5="http://schemas.microsoft.com/office/drawing/2016/5/11/chartex" xmlns:cx6="http://schemas.microsoft.com/office/drawing/2016/5/12/chartex" xmlns:cx7="http://schemas.microsoft.com/office/drawing/2016/5/13/chartex" xmlns:cx8="http://schemas.microsoft.com/office/drawing/2016/5/14/chartex" xmlns:mc="http://schemas.openxmlformats.org/markup-compatibility/2006" xmlns:aink="http://schemas.microsoft.com/office/drawing/2016/ink" xmlns:am3d="http://schemas.microsoft.com/office/drawing/2017/model3d" xmlns:o="urn:schemas-microsoft-com:office:office" xmlns:oel="http://schemas.microsoft.com/office/2019/extlst" xmlns:r="http://schemas.openxmlformats.org/officeDocument/2006/relationships" xmlns:m="http://schemas.openxmlformats.org/officeDocument/2006/math" xmlns:v="urn:schemas-microsoft-com:vml" xmlns:wp14="http://schemas.microsoft.com/office/word/2010/wordprocessingDrawing" xmlns:wp="http://schemas.openxmlformats.org/drawingml/2006/wordprocessingDrawing" xmlns:w10="urn:schemas-microsoft-com:office:word" xmlns:w="http://schemas.openxmlformats.org/wordprocessingml/2006/main" xmlns:w14="http://schemas.microsoft.com/office/word/2010/wordml" xmlns:w15="http://schemas.microsoft.com/office/word/2012/wordml" xmlns:w16cex="http://schemas.microsoft.com/office/word/2018/wordml/cex" xmlns:w16cid="http://schemas.microsoft.com/office/word/2016/wordml/cid" xmlns:w16="http://schemas.microsoft.com/office/word/2018/wordml" xmlns:w16du="http://schemas.microsoft.com/office/word/2023/wordml/word16du" xmlns:w16sdtdh="http://schemas.microsoft.com/office/word/2020/wordml/sdtdatahash" xmlns:w16se="http://schemas.microsoft.com/office/word/2015/wordml/symex" xmlns:wpg="http://schemas.microsoft.com/office/word/2010/wordprocessingGroup" xmlns:wpi="http://schemas.microsoft.com/office/word/2010/wordprocessingInk" xmlns:wne="http://schemas.microsoft.com/office/word/2006/wordml" xmlns:wps="http://schemas.microsoft.com/office/word/2010/wordprocessingShape" mc:Ignorable="w14 w15 w16se w16cid w16 w16cex w16sdtdh w16du wp14">
   <w:endnote w:type="separator" w:id="-1">
     <w:p>
       <w:pPr>
@@ -2384,7 +1073,7 @@
 </file>
 
 <file path=word/footnotes.xml><?xml version="1.0" encoding="utf-8"?>
-<w:footnotes xmlns:wpc="http://schemas.microsoft.com/office/word/2010/wordprocessingCanvas" xmlns:cx="http://schemas.microsoft.com/office/drawing/2014/chartex" xmlns:cx1="http://schemas.microsoft.com/office/drawing/2015/9/8/chartex" xmlns:cx2="http://schemas.microsoft.com/office/drawing/2015/10/21/chartex" xmlns:cx3="http://schemas.microsoft.com/office/drawing/2016/5/9/chartex" xmlns:cx4="http://schemas.microsoft.com/office/drawing/2016/5/10/chartex" xmlns:cx5="http://schemas.microsoft.com/office/drawing/2016/5/11/chartex" xmlns:cx6="http://schemas.microsoft.com/office/drawing/2016/5/12/chartex" xmlns:cx7="http://schemas.microsoft.com/office/drawing/2016/5/13/chartex" xmlns:cx8="http://schemas.microsoft.com/office/drawing/2016/5/14/chartex" xmlns:mc="http://schemas.openxmlformats.org/markup-compatibility/2006" xmlns:aink="http://schemas.microsoft.com/office/drawing/2016/ink" xmlns:am3d="http://schemas.microsoft.com/office/drawing/2017/model3d" xmlns:o="urn:schemas-microsoft-com:office:office" xmlns:oel="http://schemas.microsoft.com/office/2019/extlst" xmlns:r="http://schemas.openxmlformats.org/officeDocument/2006/relationships" xmlns:m="http://schemas.openxmlformats.org/officeDocument/2006/math" xmlns:v="urn:schemas-microsoft-com:vml" xmlns:wp14="http://schemas.microsoft.com/office/word/2010/wordprocessingDrawing" xmlns:wp="http://schemas.openxmlformats.org/drawingml/2006/wordprocessingDrawing" xmlns:w10="urn:schemas-microsoft-com:office:word" xmlns:w="http://schemas.openxmlformats.org/wordprocessingml/2006/main" xmlns:w14="http://schemas.microsoft.com/office/word/2010/wordml" xmlns:w15="http://schemas.microsoft.com/office/word/2012/wordml" xmlns:w16cex="http://schemas.microsoft.com/office/word/2018/wordml/cex" xmlns:w16cid="http://schemas.microsoft.com/office/word/2016/wordml/cid" xmlns:w16="http://schemas.microsoft.com/office/word/2018/wordml" xmlns:w16du="http://schemas.microsoft.com/office/word/2023/wordml/word16du" xmlns:w16sdtdh="http://schemas.microsoft.com/office/word/2020/wordml/sdtdatahash" xmlns:w16se="http://schemas.microsoft.com/office/word/2015/wordml/symex" xmlns:wpg="http://schemas.microsoft.com/office/word/2010/wordprocessingGroup" xmlns:wpi="http://schemas.microsoft.com/office/word/2010/wordprocessingInk" xmlns:wne="http://schemas.microsoft.com/office/word/2006/wordml" xmlns:wps="http://schemas.microsoft.com/office/word/2010/wordprocessingShape" mc:Ignorable="w14 w15 w16se w16cid w16 w16cex w16sdtdh wp14">
+<w:footnotes xmlns:wpc="http://schemas.microsoft.com/office/word/2010/wordprocessingCanvas" xmlns:cx="http://schemas.microsoft.com/office/drawing/2014/chartex" xmlns:cx1="http://schemas.microsoft.com/office/drawing/2015/9/8/chartex" xmlns:cx2="http://schemas.microsoft.com/office/drawing/2015/10/21/chartex" xmlns:cx3="http://schemas.microsoft.com/office/drawing/2016/5/9/chartex" xmlns:cx4="http://schemas.microsoft.com/office/drawing/2016/5/10/chartex" xmlns:cx5="http://schemas.microsoft.com/office/drawing/2016/5/11/chartex" xmlns:cx6="http://schemas.microsoft.com/office/drawing/2016/5/12/chartex" xmlns:cx7="http://schemas.microsoft.com/office/drawing/2016/5/13/chartex" xmlns:cx8="http://schemas.microsoft.com/office/drawing/2016/5/14/chartex" xmlns:mc="http://schemas.openxmlformats.org/markup-compatibility/2006" xmlns:aink="http://schemas.microsoft.com/office/drawing/2016/ink" xmlns:am3d="http://schemas.microsoft.com/office/drawing/2017/model3d" xmlns:o="urn:schemas-microsoft-com:office:office" xmlns:oel="http://schemas.microsoft.com/office/2019/extlst" xmlns:r="http://schemas.openxmlformats.org/officeDocument/2006/relationships" xmlns:m="http://schemas.openxmlformats.org/officeDocument/2006/math" xmlns:v="urn:schemas-microsoft-com:vml" xmlns:wp14="http://schemas.microsoft.com/office/word/2010/wordprocessingDrawing" xmlns:wp="http://schemas.openxmlformats.org/drawingml/2006/wordprocessingDrawing" xmlns:w10="urn:schemas-microsoft-com:office:word" xmlns:w="http://schemas.openxmlformats.org/wordprocessingml/2006/main" xmlns:w14="http://schemas.microsoft.com/office/word/2010/wordml" xmlns:w15="http://schemas.microsoft.com/office/word/2012/wordml" xmlns:w16cex="http://schemas.microsoft.com/office/word/2018/wordml/cex" xmlns:w16cid="http://schemas.microsoft.com/office/word/2016/wordml/cid" xmlns:w16="http://schemas.microsoft.com/office/word/2018/wordml" xmlns:w16du="http://schemas.microsoft.com/office/word/2023/wordml/word16du" xmlns:w16sdtdh="http://schemas.microsoft.com/office/word/2020/wordml/sdtdatahash" xmlns:w16se="http://schemas.microsoft.com/office/word/2015/wordml/symex" xmlns:wpg="http://schemas.microsoft.com/office/word/2010/wordprocessingGroup" xmlns:wpi="http://schemas.microsoft.com/office/word/2010/wordprocessingInk" xmlns:wne="http://schemas.microsoft.com/office/word/2006/wordml" xmlns:wps="http://schemas.microsoft.com/office/word/2010/wordprocessingShape" mc:Ignorable="w14 w15 w16se w16cid w16 w16cex w16sdtdh w16du wp14">
   <w:footnote w:type="separator" w:id="-1">
     <w:p>
       <w:pPr>
@@ -2409,7 +1098,7 @@
 </file>
 
 <file path=word/header1.xml><?xml version="1.0" encoding="utf-8"?>
-<w:hdr xmlns:wpc="http://schemas.microsoft.com/office/word/2010/wordprocessingCanvas" xmlns:cx="http://schemas.microsoft.com/office/drawing/2014/chartex" xmlns:cx1="http://schemas.microsoft.com/office/drawing/2015/9/8/chartex" xmlns:cx2="http://schemas.microsoft.com/office/drawing/2015/10/21/chartex" xmlns:cx3="http://schemas.microsoft.com/office/drawing/2016/5/9/chartex" xmlns:cx4="http://schemas.microsoft.com/office/drawing/2016/5/10/chartex" xmlns:cx5="http://schemas.microsoft.com/office/drawing/2016/5/11/chartex" xmlns:cx6="http://schemas.microsoft.com/office/drawing/2016/5/12/chartex" xmlns:cx7="http://schemas.microsoft.com/office/drawing/2016/5/13/chartex" xmlns:cx8="http://schemas.microsoft.com/office/drawing/2016/5/14/chartex" xmlns:mc="http://schemas.openxmlformats.org/markup-compatibility/2006" xmlns:aink="http://schemas.microsoft.com/office/drawing/2016/ink" xmlns:am3d="http://schemas.microsoft.com/office/drawing/2017/model3d" xmlns:o="urn:schemas-microsoft-com:office:office" xmlns:oel="http://schemas.microsoft.com/office/2019/extlst" xmlns:r="http://schemas.openxmlformats.org/officeDocument/2006/relationships" xmlns:m="http://schemas.openxmlformats.org/officeDocument/2006/math" xmlns:v="urn:schemas-microsoft-com:vml" xmlns:wp14="http://schemas.microsoft.com/office/word/2010/wordprocessingDrawing" xmlns:wp="http://schemas.openxmlformats.org/drawingml/2006/wordprocessingDrawing" xmlns:w10="urn:schemas-microsoft-com:office:word" xmlns:w="http://schemas.openxmlformats.org/wordprocessingml/2006/main" xmlns:w14="http://schemas.microsoft.com/office/word/2010/wordml" xmlns:w15="http://schemas.microsoft.com/office/word/2012/wordml" xmlns:w16cex="http://schemas.microsoft.com/office/word/2018/wordml/cex" xmlns:w16cid="http://schemas.microsoft.com/office/word/2016/wordml/cid" xmlns:w16="http://schemas.microsoft.com/office/word/2018/wordml" xmlns:w16du="http://schemas.microsoft.com/office/word/2023/wordml/word16du" xmlns:w16sdtdh="http://schemas.microsoft.com/office/word/2020/wordml/sdtdatahash" xmlns:w16se="http://schemas.microsoft.com/office/word/2015/wordml/symex" xmlns:wpg="http://schemas.microsoft.com/office/word/2010/wordprocessingGroup" xmlns:wpi="http://schemas.microsoft.com/office/word/2010/wordprocessingInk" xmlns:wne="http://schemas.microsoft.com/office/word/2006/wordml" xmlns:wps="http://schemas.microsoft.com/office/word/2010/wordprocessingShape" mc:Ignorable="w14 w15 w16se w16cid w16 w16cex w16sdtdh wp14">
+<w:hdr xmlns:wpc="http://schemas.microsoft.com/office/word/2010/wordprocessingCanvas" xmlns:cx="http://schemas.microsoft.com/office/drawing/2014/chartex" xmlns:cx1="http://schemas.microsoft.com/office/drawing/2015/9/8/chartex" xmlns:cx2="http://schemas.microsoft.com/office/drawing/2015/10/21/chartex" xmlns:cx3="http://schemas.microsoft.com/office/drawing/2016/5/9/chartex" xmlns:cx4="http://schemas.microsoft.com/office/drawing/2016/5/10/chartex" xmlns:cx5="http://schemas.microsoft.com/office/drawing/2016/5/11/chartex" xmlns:cx6="http://schemas.microsoft.com/office/drawing/2016/5/12/chartex" xmlns:cx7="http://schemas.microsoft.com/office/drawing/2016/5/13/chartex" xmlns:cx8="http://schemas.microsoft.com/office/drawing/2016/5/14/chartex" xmlns:mc="http://schemas.openxmlformats.org/markup-compatibility/2006" xmlns:aink="http://schemas.microsoft.com/office/drawing/2016/ink" xmlns:am3d="http://schemas.microsoft.com/office/drawing/2017/model3d" xmlns:o="urn:schemas-microsoft-com:office:office" xmlns:oel="http://schemas.microsoft.com/office/2019/extlst" xmlns:r="http://schemas.openxmlformats.org/officeDocument/2006/relationships" xmlns:m="http://schemas.openxmlformats.org/officeDocument/2006/math" xmlns:v="urn:schemas-microsoft-com:vml" xmlns:wp14="http://schemas.microsoft.com/office/word/2010/wordprocessingDrawing" xmlns:wp="http://schemas.openxmlformats.org/drawingml/2006/wordprocessingDrawing" xmlns:w10="urn:schemas-microsoft-com:office:word" xmlns:w="http://schemas.openxmlformats.org/wordprocessingml/2006/main" xmlns:w14="http://schemas.microsoft.com/office/word/2010/wordml" xmlns:w15="http://schemas.microsoft.com/office/word/2012/wordml" xmlns:w16cex="http://schemas.microsoft.com/office/word/2018/wordml/cex" xmlns:w16cid="http://schemas.microsoft.com/office/word/2016/wordml/cid" xmlns:w16="http://schemas.microsoft.com/office/word/2018/wordml" xmlns:w16du="http://schemas.microsoft.com/office/word/2023/wordml/word16du" xmlns:w16sdtdh="http://schemas.microsoft.com/office/word/2020/wordml/sdtdatahash" xmlns:w16se="http://schemas.microsoft.com/office/word/2015/wordml/symex" xmlns:wpg="http://schemas.microsoft.com/office/word/2010/wordprocessingGroup" xmlns:wpi="http://schemas.microsoft.com/office/word/2010/wordprocessingInk" xmlns:wne="http://schemas.microsoft.com/office/word/2006/wordml" xmlns:wps="http://schemas.microsoft.com/office/word/2010/wordprocessingShape" mc:Ignorable="w14 w15 w16se w16cid w16 w16cex w16sdtdh w16du wp14">
   <w:sdt>
     <w:sdtPr>
       <w:rPr>
@@ -2482,14 +1171,28 @@
         <w:color w:val="FFFFFF" w:themeColor="background1"/>
         <w:sz w:val="20"/>
       </w:rPr>
-      <w:t>Updated for IM3 Project Highlights April 2023</w:t>
+      <w:t xml:space="preserve">Updated for </w:t>
+    </w:r>
+    <w:r>
+      <w:rPr>
+        <w:color w:val="FFFFFF" w:themeColor="background1"/>
+        <w:sz w:val="20"/>
+      </w:rPr>
+      <w:t>BER</w:t>
+    </w:r>
+    <w:r>
+      <w:rPr>
+        <w:color w:val="FFFFFF" w:themeColor="background1"/>
+        <w:sz w:val="20"/>
+      </w:rPr>
+      <w:t xml:space="preserve"> Project Highlights April 2023</w:t>
     </w:r>
   </w:p>
 </w:hdr>
 </file>
 
 <file path=word/numbering.xml><?xml version="1.0" encoding="utf-8"?>
-<w:numbering xmlns:wpc="http://schemas.microsoft.com/office/word/2010/wordprocessingCanvas" xmlns:cx="http://schemas.microsoft.com/office/drawing/2014/chartex" xmlns:cx1="http://schemas.microsoft.com/office/drawing/2015/9/8/chartex" xmlns:cx2="http://schemas.microsoft.com/office/drawing/2015/10/21/chartex" xmlns:cx3="http://schemas.microsoft.com/office/drawing/2016/5/9/chartex" xmlns:cx4="http://schemas.microsoft.com/office/drawing/2016/5/10/chartex" xmlns:cx5="http://schemas.microsoft.com/office/drawing/2016/5/11/chartex" xmlns:cx6="http://schemas.microsoft.com/office/drawing/2016/5/12/chartex" xmlns:cx7="http://schemas.microsoft.com/office/drawing/2016/5/13/chartex" xmlns:cx8="http://schemas.microsoft.com/office/drawing/2016/5/14/chartex" xmlns:mc="http://schemas.openxmlformats.org/markup-compatibility/2006" xmlns:aink="http://schemas.microsoft.com/office/drawing/2016/ink" xmlns:am3d="http://schemas.microsoft.com/office/drawing/2017/model3d" xmlns:o="urn:schemas-microsoft-com:office:office" xmlns:oel="http://schemas.microsoft.com/office/2019/extlst" xmlns:r="http://schemas.openxmlformats.org/officeDocument/2006/relationships" xmlns:m="http://schemas.openxmlformats.org/officeDocument/2006/math" xmlns:v="urn:schemas-microsoft-com:vml" xmlns:wp14="http://schemas.microsoft.com/office/word/2010/wordprocessingDrawing" xmlns:wp="http://schemas.openxmlformats.org/drawingml/2006/wordprocessingDrawing" xmlns:w10="urn:schemas-microsoft-com:office:word" xmlns:w="http://schemas.openxmlformats.org/wordprocessingml/2006/main" xmlns:w14="http://schemas.microsoft.com/office/word/2010/wordml" xmlns:w15="http://schemas.microsoft.com/office/word/2012/wordml" xmlns:w16cex="http://schemas.microsoft.com/office/word/2018/wordml/cex" xmlns:w16cid="http://schemas.microsoft.com/office/word/2016/wordml/cid" xmlns:w16="http://schemas.microsoft.com/office/word/2018/wordml" xmlns:w16du="http://schemas.microsoft.com/office/word/2023/wordml/word16du" xmlns:w16sdtdh="http://schemas.microsoft.com/office/word/2020/wordml/sdtdatahash" xmlns:w16se="http://schemas.microsoft.com/office/word/2015/wordml/symex" xmlns:wpg="http://schemas.microsoft.com/office/word/2010/wordprocessingGroup" xmlns:wpi="http://schemas.microsoft.com/office/word/2010/wordprocessingInk" xmlns:wne="http://schemas.microsoft.com/office/word/2006/wordml" xmlns:wps="http://schemas.microsoft.com/office/word/2010/wordprocessingShape" mc:Ignorable="w14 w15 w16se w16cid w16 w16cex w16sdtdh wp14">
+<w:numbering xmlns:wpc="http://schemas.microsoft.com/office/word/2010/wordprocessingCanvas" xmlns:cx="http://schemas.microsoft.com/office/drawing/2014/chartex" xmlns:cx1="http://schemas.microsoft.com/office/drawing/2015/9/8/chartex" xmlns:cx2="http://schemas.microsoft.com/office/drawing/2015/10/21/chartex" xmlns:cx3="http://schemas.microsoft.com/office/drawing/2016/5/9/chartex" xmlns:cx4="http://schemas.microsoft.com/office/drawing/2016/5/10/chartex" xmlns:cx5="http://schemas.microsoft.com/office/drawing/2016/5/11/chartex" xmlns:cx6="http://schemas.microsoft.com/office/drawing/2016/5/12/chartex" xmlns:cx7="http://schemas.microsoft.com/office/drawing/2016/5/13/chartex" xmlns:cx8="http://schemas.microsoft.com/office/drawing/2016/5/14/chartex" xmlns:mc="http://schemas.openxmlformats.org/markup-compatibility/2006" xmlns:aink="http://schemas.microsoft.com/office/drawing/2016/ink" xmlns:am3d="http://schemas.microsoft.com/office/drawing/2017/model3d" xmlns:o="urn:schemas-microsoft-com:office:office" xmlns:oel="http://schemas.microsoft.com/office/2019/extlst" xmlns:r="http://schemas.openxmlformats.org/officeDocument/2006/relationships" xmlns:m="http://schemas.openxmlformats.org/officeDocument/2006/math" xmlns:v="urn:schemas-microsoft-com:vml" xmlns:wp14="http://schemas.microsoft.com/office/word/2010/wordprocessingDrawing" xmlns:wp="http://schemas.openxmlformats.org/drawingml/2006/wordprocessingDrawing" xmlns:w10="urn:schemas-microsoft-com:office:word" xmlns:w="http://schemas.openxmlformats.org/wordprocessingml/2006/main" xmlns:w14="http://schemas.microsoft.com/office/word/2010/wordml" xmlns:w15="http://schemas.microsoft.com/office/word/2012/wordml" xmlns:w16cex="http://schemas.microsoft.com/office/word/2018/wordml/cex" xmlns:w16cid="http://schemas.microsoft.com/office/word/2016/wordml/cid" xmlns:w16="http://schemas.microsoft.com/office/word/2018/wordml" xmlns:w16du="http://schemas.microsoft.com/office/word/2023/wordml/word16du" xmlns:w16sdtdh="http://schemas.microsoft.com/office/word/2020/wordml/sdtdatahash" xmlns:w16se="http://schemas.microsoft.com/office/word/2015/wordml/symex" xmlns:wpg="http://schemas.microsoft.com/office/word/2010/wordprocessingGroup" xmlns:wpi="http://schemas.microsoft.com/office/word/2010/wordprocessingInk" xmlns:wne="http://schemas.microsoft.com/office/word/2006/wordml" xmlns:wps="http://schemas.microsoft.com/office/word/2010/wordprocessingShape" mc:Ignorable="w14 w15 w16se w16cid w16 w16cex w16sdtdh w16du wp14">
   <w:abstractNum w:abstractNumId="0" w15:restartNumberingAfterBreak="0">
     <w:nsid w:val="1C8018FB"/>
     <w:multiLevelType w:val="hybridMultilevel"/>
@@ -3386,19 +2089,8 @@
 </w:numbering>
 </file>
 
-<file path=word/people.xml><?xml version="1.0" encoding="utf-8"?>
-<w15:people xmlns:wpc="http://schemas.microsoft.com/office/word/2010/wordprocessingCanvas" xmlns:cx="http://schemas.microsoft.com/office/drawing/2014/chartex" xmlns:cx1="http://schemas.microsoft.com/office/drawing/2015/9/8/chartex" xmlns:cx2="http://schemas.microsoft.com/office/drawing/2015/10/21/chartex" xmlns:cx3="http://schemas.microsoft.com/office/drawing/2016/5/9/chartex" xmlns:cx4="http://schemas.microsoft.com/office/drawing/2016/5/10/chartex" xmlns:cx5="http://schemas.microsoft.com/office/drawing/2016/5/11/chartex" xmlns:cx6="http://schemas.microsoft.com/office/drawing/2016/5/12/chartex" xmlns:cx7="http://schemas.microsoft.com/office/drawing/2016/5/13/chartex" xmlns:cx8="http://schemas.microsoft.com/office/drawing/2016/5/14/chartex" xmlns:mc="http://schemas.openxmlformats.org/markup-compatibility/2006" xmlns:aink="http://schemas.microsoft.com/office/drawing/2016/ink" xmlns:am3d="http://schemas.microsoft.com/office/drawing/2017/model3d" xmlns:o="urn:schemas-microsoft-com:office:office" xmlns:oel="http://schemas.microsoft.com/office/2019/extlst" xmlns:r="http://schemas.openxmlformats.org/officeDocument/2006/relationships" xmlns:m="http://schemas.openxmlformats.org/officeDocument/2006/math" xmlns:v="urn:schemas-microsoft-com:vml" xmlns:wp14="http://schemas.microsoft.com/office/word/2010/wordprocessingDrawing" xmlns:wp="http://schemas.openxmlformats.org/drawingml/2006/wordprocessingDrawing" xmlns:w10="urn:schemas-microsoft-com:office:word" xmlns:w="http://schemas.openxmlformats.org/wordprocessingml/2006/main" xmlns:w14="http://schemas.microsoft.com/office/word/2010/wordml" xmlns:w15="http://schemas.microsoft.com/office/word/2012/wordml" xmlns:w16cex="http://schemas.microsoft.com/office/word/2018/wordml/cex" xmlns:w16cid="http://schemas.microsoft.com/office/word/2016/wordml/cid" xmlns:w16="http://schemas.microsoft.com/office/word/2018/wordml" xmlns:w16du="http://schemas.microsoft.com/office/word/2023/wordml/word16du" xmlns:w16sdtdh="http://schemas.microsoft.com/office/word/2020/wordml/sdtdatahash" xmlns:w16se="http://schemas.microsoft.com/office/word/2015/wordml/symex" xmlns:wpg="http://schemas.microsoft.com/office/word/2010/wordprocessingGroup" xmlns:wpi="http://schemas.microsoft.com/office/word/2010/wordprocessingInk" xmlns:wne="http://schemas.microsoft.com/office/word/2006/wordml" xmlns:wps="http://schemas.microsoft.com/office/word/2010/wordprocessingShape" mc:Ignorable="w14 w15 w16se w16cid w16 w16cex w16sdtdh wp14">
-  <w15:person w15:author="Rice, Jennie S">
-    <w15:presenceInfo w15:providerId="AD" w15:userId="S::jennie.rice@pnnl.gov::c25ef22d-ccff-4345-a027-1c307086bae8"/>
-  </w15:person>
-  <w15:person w15:author="Mundy, Beth E">
-    <w15:presenceInfo w15:providerId="AD" w15:userId="S::beth.mundy@pnnl.gov::09c03546-1d2d-4d82-89e1-bb5e2a2e687b"/>
-  </w15:person>
-</w15:people>
-</file>
-
 <file path=word/styles.xml><?xml version="1.0" encoding="utf-8"?>
-<w:styles xmlns:mc="http://schemas.openxmlformats.org/markup-compatibility/2006" xmlns:r="http://schemas.openxmlformats.org/officeDocument/2006/relationships" xmlns:w="http://schemas.openxmlformats.org/wordprocessingml/2006/main" xmlns:w14="http://schemas.microsoft.com/office/word/2010/wordml" xmlns:w15="http://schemas.microsoft.com/office/word/2012/wordml" xmlns:w16cex="http://schemas.microsoft.com/office/word/2018/wordml/cex" xmlns:w16cid="http://schemas.microsoft.com/office/word/2016/wordml/cid" xmlns:w16="http://schemas.microsoft.com/office/word/2018/wordml" xmlns:w16sdtdh="http://schemas.microsoft.com/office/word/2020/wordml/sdtdatahash" xmlns:w16se="http://schemas.microsoft.com/office/word/2015/wordml/symex" mc:Ignorable="w14 w15 w16se w16cid w16 w16cex w16sdtdh">
+<w:styles xmlns:mc="http://schemas.openxmlformats.org/markup-compatibility/2006" xmlns:r="http://schemas.openxmlformats.org/officeDocument/2006/relationships" xmlns:w="http://schemas.openxmlformats.org/wordprocessingml/2006/main" xmlns:w14="http://schemas.microsoft.com/office/word/2010/wordml" xmlns:w15="http://schemas.microsoft.com/office/word/2012/wordml" xmlns:w16cex="http://schemas.microsoft.com/office/word/2018/wordml/cex" xmlns:w16cid="http://schemas.microsoft.com/office/word/2016/wordml/cid" xmlns:w16="http://schemas.microsoft.com/office/word/2018/wordml" xmlns:w16du="http://schemas.microsoft.com/office/word/2023/wordml/word16du" xmlns:w16sdtdh="http://schemas.microsoft.com/office/word/2020/wordml/sdtdatahash" xmlns:w16se="http://schemas.microsoft.com/office/word/2015/wordml/symex" mc:Ignorable="w14 w15 w16se w16cid w16 w16cex w16sdtdh w16du">
   <w:docDefaults>
     <w:rPrDefault>
       <w:rPr>
@@ -4461,12 +3153,9 @@
 </file>
 
 <file path=customXml/item1.xml><?xml version="1.0" encoding="utf-8"?>
-<?mso-contentType ?>
-<FormTemplates xmlns="http://schemas.microsoft.com/sharepoint/v3/contenttype/forms">
-  <Display>DocumentLibraryForm</Display>
-  <Edit>DocumentLibraryForm</Edit>
-  <New>DocumentLibraryForm</New>
-</FormTemplates>
+<p:properties xmlns:p="http://schemas.microsoft.com/office/2006/metadata/properties" xmlns:xsi="http://www.w3.org/2001/XMLSchema-instance" xmlns:pc="http://schemas.microsoft.com/office/infopath/2007/PartnerControls">
+  <documentManagement/>
+</p:properties>
 </file>
 
 <file path=customXml/item2.xml><?xml version="1.0" encoding="utf-8"?>
@@ -4628,15 +3317,19 @@
 </file>
 
 <file path=customXml/item3.xml><?xml version="1.0" encoding="utf-8"?>
-<p:properties xmlns:p="http://schemas.microsoft.com/office/2006/metadata/properties" xmlns:xsi="http://www.w3.org/2001/XMLSchema-instance" xmlns:pc="http://schemas.microsoft.com/office/infopath/2007/PartnerControls">
-  <documentManagement/>
-</p:properties>
+<?mso-contentType ?>
+<FormTemplates xmlns="http://schemas.microsoft.com/sharepoint/v3/contenttype/forms">
+  <Display>DocumentLibraryForm</Display>
+  <Edit>DocumentLibraryForm</Edit>
+  <New>DocumentLibraryForm</New>
+</FormTemplates>
 </file>
 
 <file path=customXml/itemProps1.xml><?xml version="1.0" encoding="utf-8"?>
-<ds:datastoreItem xmlns:ds="http://schemas.openxmlformats.org/officeDocument/2006/customXml" ds:itemID="{24224E12-DFEB-43E6-A65D-C8922454CF45}">
+<ds:datastoreItem xmlns:ds="http://schemas.openxmlformats.org/officeDocument/2006/customXml" ds:itemID="{B01935D5-64F2-4906-A535-C73248039A36}">
   <ds:schemaRefs>
-    <ds:schemaRef ds:uri="http://schemas.microsoft.com/sharepoint/v3/contenttype/forms"/>
+    <ds:schemaRef ds:uri="http://schemas.microsoft.com/office/2006/metadata/properties"/>
+    <ds:schemaRef ds:uri="http://schemas.microsoft.com/office/infopath/2007/PartnerControls"/>
   </ds:schemaRefs>
 </ds:datastoreItem>
 </file>
@@ -4660,10 +3353,9 @@
 </file>
 
 <file path=customXml/itemProps3.xml><?xml version="1.0" encoding="utf-8"?>
-<ds:datastoreItem xmlns:ds="http://schemas.openxmlformats.org/officeDocument/2006/customXml" ds:itemID="{B01935D5-64F2-4906-A535-C73248039A36}">
+<ds:datastoreItem xmlns:ds="http://schemas.openxmlformats.org/officeDocument/2006/customXml" ds:itemID="{24224E12-DFEB-43E6-A65D-C8922454CF45}">
   <ds:schemaRefs>
-    <ds:schemaRef ds:uri="http://schemas.microsoft.com/office/2006/metadata/properties"/>
-    <ds:schemaRef ds:uri="http://schemas.microsoft.com/office/infopath/2007/PartnerControls"/>
+    <ds:schemaRef ds:uri="http://schemas.microsoft.com/sharepoint/v3/contenttype/forms"/>
   </ds:schemaRefs>
 </ds:datastoreItem>
 </file>
</xml_diff>